<commit_message>
SDS Version 2 Data Detail 보강
SDS Version 2 Data Detail 보강
</commit_message>
<xml_diff>
--- a/version 2/SDS_Autonomous_Object_Tracking_Robot_v2.docx
+++ b/version 2/SDS_Autonomous_Object_Tracking_Robot_v2.docx
@@ -273,7 +273,7 @@
           <w:sz w:val="22"/>
           <w:szCs w:val="22"/>
         </w:rPr>
-        <w:t>0</w:t>
+        <w:t>1</w:t>
       </w:r>
       <w:r>
         <w:rPr>
@@ -1148,7 +1148,28 @@
         <w:ind w:leftChars="600" w:left="1200"/>
       </w:pPr>
       <w:r>
-        <w:t>FOV : Front of Vehicle</w:t>
+        <w:t>FOV : F</w:t>
+      </w:r>
+      <w:r>
+        <w:t>ield of view</w:t>
+      </w:r>
+      <w:r>
+        <w:t xml:space="preserve"> </w:t>
+      </w:r>
+      <w:r>
+        <w:t>(</w:t>
+      </w:r>
+      <w:r>
+        <w:rPr>
+          <w:rFonts w:hint="eastAsia"/>
+        </w:rPr>
+        <w:t>C</w:t>
+      </w:r>
+      <w:r>
+        <w:t>amera, Ultrasonic Sensor</w:t>
+      </w:r>
+      <w:r>
+        <w:t>)</w:t>
       </w:r>
     </w:p>
     <w:p>
@@ -1349,6 +1370,9 @@
       <w:pPr>
         <w:spacing w:line="276" w:lineRule="auto"/>
         <w:ind w:left="1160"/>
+        <w:rPr>
+          <w:rFonts w:hint="eastAsia"/>
+        </w:rPr>
       </w:pPr>
       <w:r>
         <w:rPr>
@@ -1357,7 +1381,7 @@
         <w:t xml:space="preserve">시스템을 구성하는 기능은 </w:t>
       </w:r>
       <w:r>
-        <w:t>4</w:t>
+        <w:t>5</w:t>
       </w:r>
       <w:r>
         <w:rPr>
@@ -1399,6 +1423,15 @@
         <w:rPr>
           <w:rFonts w:hint="eastAsia"/>
         </w:rPr>
+        <w:t>기능 선택,</w:t>
+      </w:r>
+      <w:r>
+        <w:t xml:space="preserve"> </w:t>
+      </w:r>
+      <w:r>
+        <w:rPr>
+          <w:rFonts w:hint="eastAsia"/>
+        </w:rPr>
         <w:t>로봇 제어 기능이 그것이며,</w:t>
       </w:r>
       <w:r>
@@ -1408,7 +1441,13 @@
         <w:rPr>
           <w:rFonts w:hint="eastAsia"/>
         </w:rPr>
-        <w:t xml:space="preserve">로봇 제어 기능은 앞의 </w:t>
+        <w:t xml:space="preserve">기능 선택 </w:t>
+      </w:r>
+      <w:r>
+        <w:rPr>
+          <w:rFonts w:hint="eastAsia"/>
+        </w:rPr>
+        <w:t xml:space="preserve">기능은 앞의 </w:t>
       </w:r>
       <w:r>
         <w:t>3</w:t>
@@ -1427,6 +1466,24 @@
           <w:rFonts w:hint="eastAsia"/>
         </w:rPr>
         <w:t>역할을 수행한다.</w:t>
+      </w:r>
+      <w:r>
+        <w:t xml:space="preserve"> </w:t>
+      </w:r>
+      <w:r>
+        <w:rPr>
+          <w:rFonts w:hint="eastAsia"/>
+        </w:rPr>
+        <w:t xml:space="preserve">마지막으로 로봇 제어 기능은 앞선 </w:t>
+      </w:r>
+      <w:r>
+        <w:t>3</w:t>
+      </w:r>
+      <w:r>
+        <w:rPr>
+          <w:rFonts w:hint="eastAsia"/>
+        </w:rPr>
+        <w:t>개의 기능에서 산출한 속력, 방향 값 중 최우선순위를 할당 받은 기능의 산출 값을 모터에 적용한다.</w:t>
       </w:r>
     </w:p>
     <w:p>
@@ -1551,6 +1608,57 @@
       <w:pPr>
         <w:pStyle w:val="a9"/>
         <w:ind w:leftChars="0" w:left="1160"/>
+        <w:rPr>
+          <w:rFonts w:hint="eastAsia"/>
+        </w:rPr>
+      </w:pPr>
+      <w:r>
+        <w:rPr>
+          <w:rFonts w:hint="eastAsia"/>
+        </w:rPr>
+        <w:t xml:space="preserve">기능 선택 기능은 위 </w:t>
+      </w:r>
+      <w:r>
+        <w:t>3</w:t>
+      </w:r>
+      <w:r>
+        <w:rPr>
+          <w:rFonts w:hint="eastAsia"/>
+        </w:rPr>
+        <w:t>개 기능이 산출한 데이터를 종합하여,</w:t>
+      </w:r>
+      <w:r>
+        <w:t xml:space="preserve"> </w:t>
+      </w:r>
+      <w:r>
+        <w:rPr>
+          <w:rFonts w:hint="eastAsia"/>
+        </w:rPr>
+        <w:t>현재 로봇의 상태를 파악하고 기능간 최우선순위 기능을 선별하는 기능을 한다.</w:t>
+      </w:r>
+      <w:r>
+        <w:t xml:space="preserve"> </w:t>
+      </w:r>
+      <w:r>
+        <w:rPr>
+          <w:rFonts w:hint="eastAsia"/>
+        </w:rPr>
+        <w:t>가장 우선순위가 높은 기능이 산출한 모터의 속력</w:t>
+      </w:r>
+      <w:r>
+        <w:t xml:space="preserve">, </w:t>
+      </w:r>
+      <w:r>
+        <w:rPr>
+          <w:rFonts w:hint="eastAsia"/>
+        </w:rPr>
+        <w:t>방향 값이 로봇 제어 기능에 적용된다.</w:t>
+      </w:r>
+    </w:p>
+    <w:p>
+      <w:pPr>
+        <w:pStyle w:val="a9"/>
+        <w:ind w:leftChars="0" w:left="1160"/>
       </w:pPr>
       <w:r>
         <w:rPr>
@@ -1620,6 +1728,7 @@
         <w:rPr>
           <w:rFonts w:hint="eastAsia"/>
         </w:rPr>
+        <w:lastRenderedPageBreak/>
         <w:t>U</w:t>
       </w:r>
       <w:r>
@@ -1647,7 +1756,6 @@
         <w:ind w:firstLine="360"/>
       </w:pPr>
       <w:r>
-        <w:lastRenderedPageBreak/>
         <w:t>Arduino System</w:t>
       </w:r>
       <w:r>
@@ -3450,30 +3558,21 @@
         <w:ind w:leftChars="0"/>
       </w:pPr>
       <w:r>
-        <w:rPr>
-          <w:noProof/>
-        </w:rPr>
+        <w:t>DFD</w:t>
+      </w:r>
+    </w:p>
+    <w:p>
+      <w:pPr>
+        <w:rPr>
+          <w:rFonts w:hint="eastAsia"/>
+        </w:rPr>
+      </w:pPr>
+      <w:r>
         <w:drawing>
-          <wp:anchor distT="0" distB="0" distL="114300" distR="114300" simplePos="0" relativeHeight="251658240" behindDoc="1" locked="0" layoutInCell="1" allowOverlap="1" wp14:anchorId="4B5B48AC" wp14:editId="358E3341">
-            <wp:simplePos x="0" y="0"/>
-            <wp:positionH relativeFrom="margin">
-              <wp:posOffset>29845</wp:posOffset>
-            </wp:positionH>
-            <wp:positionV relativeFrom="paragraph">
-              <wp:posOffset>411480</wp:posOffset>
-            </wp:positionV>
-            <wp:extent cx="5671185" cy="1562100"/>
-            <wp:effectExtent l="0" t="0" r="5715" b="0"/>
-            <wp:wrapTight wrapText="bothSides">
-              <wp:wrapPolygon edited="0">
-                <wp:start x="0" y="0"/>
-                <wp:lineTo x="0" y="21337"/>
-                <wp:lineTo x="21549" y="21337"/>
-                <wp:lineTo x="21549" y="0"/>
-                <wp:lineTo x="0" y="0"/>
-              </wp:wrapPolygon>
-            </wp:wrapTight>
-            <wp:docPr id="17" name="그림 17"/>
+          <wp:inline distT="0" distB="0" distL="0" distR="0" wp14:anchorId="19161175" wp14:editId="7A1DFCA1">
+            <wp:extent cx="5731510" cy="1501775"/>
+            <wp:effectExtent l="0" t="0" r="2540" b="3175"/>
+            <wp:docPr id="10" name="그림 10"/>
             <wp:cNvGraphicFramePr>
               <a:graphicFrameLocks xmlns:a="http://schemas.openxmlformats.org/drawingml/2006/main" noChangeAspect="1"/>
             </wp:cNvGraphicFramePr>
@@ -3481,17 +3580,11 @@
               <a:graphicData uri="http://schemas.openxmlformats.org/drawingml/2006/picture">
                 <pic:pic xmlns:pic="http://schemas.openxmlformats.org/drawingml/2006/picture">
                   <pic:nvPicPr>
-                    <pic:cNvPr id="17" name="그림 17"/>
+                    <pic:cNvPr id="1" name=""/>
                     <pic:cNvPicPr/>
                   </pic:nvPicPr>
                   <pic:blipFill>
-                    <a:blip r:embed="rId10">
-                      <a:extLst>
-                        <a:ext uri="{28A0092B-C50C-407E-A947-70E740481C1C}">
-                          <a14:useLocalDpi xmlns:a14="http://schemas.microsoft.com/office/drawing/2010/main" val="0"/>
-                        </a:ext>
-                      </a:extLst>
-                    </a:blip>
+                    <a:blip r:embed="rId10"/>
                     <a:stretch>
                       <a:fillRect/>
                     </a:stretch>
@@ -3499,7 +3592,7 @@
                   <pic:spPr>
                     <a:xfrm>
                       <a:off x="0" y="0"/>
-                      <a:ext cx="5671185" cy="1562100"/>
+                      <a:ext cx="5731510" cy="1501775"/>
                     </a:xfrm>
                     <a:prstGeom prst="rect">
                       <a:avLst/>
@@ -3508,17 +3601,8 @@
                 </pic:pic>
               </a:graphicData>
             </a:graphic>
-            <wp14:sizeRelH relativeFrom="page">
-              <wp14:pctWidth>0</wp14:pctWidth>
-            </wp14:sizeRelH>
-            <wp14:sizeRelV relativeFrom="page">
-              <wp14:pctHeight>0</wp14:pctHeight>
-            </wp14:sizeRelV>
-          </wp:anchor>
+          </wp:inline>
         </w:drawing>
-      </w:r>
-      <w:r>
-        <w:t>DFD</w:t>
       </w:r>
     </w:p>
     <w:p>
@@ -3608,10 +3692,10 @@
               <w:rPr>
                 <w:rFonts w:hint="eastAsia"/>
               </w:rPr>
-              <w:t>D</w:t>
-            </w:r>
-            <w:r>
-              <w:t>ata Parser &amp; Operator</w:t>
+              <w:t>R</w:t>
+            </w:r>
+            <w:r>
+              <w:t>eceiver</w:t>
             </w:r>
           </w:p>
         </w:tc>
@@ -3673,13 +3757,7 @@
           </w:tcPr>
           <w:p>
             <w:r>
-              <w:rPr>
-                <w:rFonts w:hint="eastAsia"/>
-              </w:rPr>
-              <w:t>P</w:t>
-            </w:r>
-            <w:r>
-              <w:t>arsed Data</w:t>
+              <w:t>Sensor Data</w:t>
             </w:r>
           </w:p>
         </w:tc>
@@ -3719,29 +3797,36 @@
               <w:rPr>
                 <w:rFonts w:hint="eastAsia"/>
               </w:rPr>
-              <w:t>로부터 입력 받은 정보를 파싱</w:t>
-            </w:r>
-            <w:r>
-              <w:rPr>
-                <w:rFonts w:hint="eastAsia"/>
-              </w:rPr>
-              <w:t>한다.</w:t>
-            </w:r>
-          </w:p>
-          <w:p>
-            <w:r>
-              <w:rPr>
-                <w:rFonts w:hint="eastAsia"/>
-              </w:rPr>
-              <w:t>또한 3가지 기능 함수가 각각 모터의 속력 값과 방향 값을 연산해낸다.</w:t>
-            </w:r>
-          </w:p>
-          <w:p>
-            <w:r>
-              <w:rPr>
-                <w:rFonts w:hint="eastAsia"/>
-              </w:rPr>
-              <w:t>이렇게 만들어진 파싱된 데이터와 모터의 방향,</w:t>
+              <w:t>로부터</w:t>
+            </w:r>
+            <w:r>
+              <w:rPr>
+                <w:rFonts w:hint="eastAsia"/>
+              </w:rPr>
+              <w:t xml:space="preserve"> 데이터를 받아들인다</w:t>
+            </w:r>
+            <w:r>
+              <w:rPr>
+                <w:rFonts w:hint="eastAsia"/>
+              </w:rPr>
+              <w:t>.</w:t>
+            </w:r>
+          </w:p>
+          <w:p>
+            <w:r>
+              <w:rPr>
+                <w:rFonts w:hint="eastAsia"/>
+              </w:rPr>
+              <w:t>해당 데이터들을 종합하여 하나의 구조체 형태로 만들어내고(</w:t>
+            </w:r>
+            <w:r>
+              <w:t>Sensor Data)</w:t>
+            </w:r>
+            <w:r>
+              <w:rPr>
+                <w:rFonts w:hint="eastAsia"/>
+              </w:rPr>
+              <w:t>,</w:t>
             </w:r>
             <w:r>
               <w:t xml:space="preserve"> </w:t>
@@ -3750,16 +3835,7 @@
               <w:rPr>
                 <w:rFonts w:hint="eastAsia"/>
               </w:rPr>
-              <w:t xml:space="preserve">속력 값들을 합쳐 하나의 </w:t>
-            </w:r>
-            <w:r>
-              <w:t>Parsed Data</w:t>
-            </w:r>
-            <w:r>
-              <w:rPr>
-                <w:rFonts w:hint="eastAsia"/>
-              </w:rPr>
-              <w:t>를 만들어 낸다.</w:t>
+              <w:t>이 구조체를 우선순위 계산 기능에 넘겨주는 역할을 한다.</w:t>
             </w:r>
           </w:p>
         </w:tc>
@@ -3838,10 +3914,10 @@
               <w:rPr>
                 <w:rFonts w:hint="eastAsia"/>
               </w:rPr>
-              <w:t>R</w:t>
-            </w:r>
-            <w:r>
-              <w:t>obot System</w:t>
+              <w:t>P</w:t>
+            </w:r>
+            <w:r>
+              <w:t>riority Calculator</w:t>
             </w:r>
           </w:p>
         </w:tc>
@@ -3869,13 +3945,7 @@
           </w:tcPr>
           <w:p>
             <w:r>
-              <w:rPr>
-                <w:rFonts w:hint="eastAsia"/>
-              </w:rPr>
-              <w:t>P</w:t>
-            </w:r>
-            <w:r>
-              <w:t>arsed Data</w:t>
+              <w:t>Sensor Data</w:t>
             </w:r>
           </w:p>
         </w:tc>
@@ -3903,7 +3973,13 @@
           </w:tcPr>
           <w:p>
             <w:r>
-              <w:t>Motor Data</w:t>
+              <w:rPr>
+                <w:rFonts w:hint="eastAsia"/>
+              </w:rPr>
+              <w:t>P</w:t>
+            </w:r>
+            <w:r>
+              <w:t>riority, Speed, Direction</w:t>
             </w:r>
           </w:p>
         </w:tc>
@@ -3934,64 +4010,588 @@
               <w:rPr>
                 <w:rFonts w:hint="eastAsia"/>
               </w:rPr>
-              <w:t>P</w:t>
-            </w:r>
-            <w:r>
-              <w:t>arsing</w:t>
-            </w:r>
-            <w:r>
-              <w:rPr>
-                <w:rFonts w:hint="eastAsia"/>
-              </w:rPr>
-              <w:t xml:space="preserve">된 데이터와 기능 간 우선순위를 전달받아 최우선 기능에 작성된 알고리즘에 </w:t>
-            </w:r>
-            <w:r>
-              <w:t>Parsing</w:t>
-            </w:r>
-            <w:r>
-              <w:rPr>
-                <w:rFonts w:hint="eastAsia"/>
-              </w:rPr>
-              <w:t xml:space="preserve">된 데이터를 </w:t>
-            </w:r>
-            <w:r>
-              <w:t>Parameter</w:t>
-            </w:r>
-            <w:r>
-              <w:rPr>
-                <w:rFonts w:hint="eastAsia"/>
-              </w:rPr>
-              <w:t>로 적용한다.</w:t>
-            </w:r>
-          </w:p>
-          <w:p>
-            <w:r>
-              <w:rPr>
-                <w:rFonts w:hint="eastAsia"/>
-              </w:rPr>
-              <w:t xml:space="preserve">최우선으로 선택된 알고리즘이 산출하는 방향과 </w:t>
+              <w:t>센서 데이터의 집합 구조체를 입력 받아,</w:t>
+            </w:r>
+            <w:r>
+              <w:t xml:space="preserve"> </w:t>
+            </w:r>
+            <w:r>
+              <w:rPr>
+                <w:rFonts w:hint="eastAsia"/>
+              </w:rPr>
+              <w:t>우선적으로 로봇의 상태를 파악한다.</w:t>
+            </w:r>
+            <w:r>
+              <w:t xml:space="preserve"> </w:t>
+            </w:r>
+          </w:p>
+          <w:p/>
+          <w:p>
+            <w:r>
+              <w:rPr>
+                <w:rFonts w:hint="eastAsia"/>
+              </w:rPr>
+              <w:t>칼만 필터 알고리즘을 적용하여 초음파 센서로부터의 거리 값과 방향 값을 보정한다.</w:t>
+            </w:r>
+          </w:p>
+          <w:p>
+            <w:r>
+              <w:rPr>
+                <w:rFonts w:hint="eastAsia"/>
+              </w:rPr>
+              <w:t>보정된 거리 값과 방향 값을 바탕으로 각각 기능</w:t>
             </w:r>
             <w:r>
               <w:rPr>
                 <w:rFonts w:hint="eastAsia"/>
               </w:rPr>
               <w:lastRenderedPageBreak/>
-              <w:t xml:space="preserve">속력 값을 </w:t>
-            </w:r>
-            <w:r>
-              <w:t xml:space="preserve">DC </w:t>
-            </w:r>
-            <w:r>
-              <w:rPr>
-                <w:rFonts w:hint="eastAsia"/>
-              </w:rPr>
-              <w:t>모터에 전달한다.</w:t>
-            </w:r>
-          </w:p>
+              <w:t>에 정의된 알고리즘에 따라 속력,</w:t>
+            </w:r>
+            <w:r>
+              <w:t xml:space="preserve"> </w:t>
+            </w:r>
+            <w:r>
+              <w:rPr>
+                <w:rFonts w:hint="eastAsia"/>
+              </w:rPr>
+              <w:t>방향 값을 계산하여 저장한다.</w:t>
+            </w:r>
+          </w:p>
+          <w:p>
+            <w:pPr>
+              <w:rPr>
+                <w:rFonts w:hint="eastAsia"/>
+              </w:rPr>
+            </w:pPr>
+          </w:p>
+          <w:p>
+            <w:r>
+              <w:rPr>
+                <w:rFonts w:hint="eastAsia"/>
+              </w:rPr>
+              <w:t xml:space="preserve">로봇의 카메라 </w:t>
+            </w:r>
+            <w:r>
+              <w:t>fov</w:t>
+            </w:r>
+            <w:r>
+              <w:rPr>
+                <w:rFonts w:hint="eastAsia"/>
+              </w:rPr>
+              <w:t>상 물체</w:t>
+            </w:r>
+            <w:r>
+              <w:rPr>
+                <w:rFonts w:hint="eastAsia"/>
+              </w:rPr>
+              <w:t>가 장애물이고,</w:t>
+            </w:r>
+            <w:r>
+              <w:rPr>
+                <w:rFonts w:hint="eastAsia"/>
+              </w:rPr>
+              <w:t xml:space="preserve"> 거리가 </w:t>
+            </w:r>
+            <w:r>
+              <w:t>20</w:t>
+            </w:r>
+            <w:r>
+              <w:rPr>
+                <w:rFonts w:hint="eastAsia"/>
+              </w:rPr>
+              <w:t xml:space="preserve"> 이내라면 위험 예방 기능에 최우선순위를 제공하고</w:t>
+            </w:r>
+            <w:r>
+              <w:rPr>
+                <w:rFonts w:hint="eastAsia"/>
+              </w:rPr>
+              <w:t xml:space="preserve"> 해당 기능을 제외한 다른 기능의 </w:t>
+            </w:r>
+            <w:r>
+              <w:t>Flag</w:t>
+            </w:r>
+            <w:r>
+              <w:rPr>
+                <w:rFonts w:hint="eastAsia"/>
+              </w:rPr>
+              <w:t xml:space="preserve">를 </w:t>
+            </w:r>
+            <w:r>
+              <w:t xml:space="preserve">false </w:t>
+            </w:r>
+            <w:r>
+              <w:rPr>
+                <w:rFonts w:hint="eastAsia"/>
+              </w:rPr>
+              <w:t>로 전환한다.</w:t>
+            </w:r>
+          </w:p>
+          <w:p/>
+          <w:p>
+            <w:pPr>
+              <w:rPr>
+                <w:rFonts w:hint="eastAsia"/>
+              </w:rPr>
+            </w:pPr>
+            <w:r>
+              <w:rPr>
+                <w:rFonts w:hint="eastAsia"/>
+              </w:rPr>
+              <w:t>추적 대상이 있다면 물체 추적</w:t>
+            </w:r>
+            <w:r>
+              <w:rPr>
+                <w:rFonts w:hint="eastAsia"/>
+              </w:rPr>
+              <w:t xml:space="preserve"> 기능에 최우선 순위를 할당하고,</w:t>
+            </w:r>
+            <w:r>
+              <w:t xml:space="preserve"> </w:t>
+            </w:r>
+            <w:r>
+              <w:rPr>
+                <w:rFonts w:hint="eastAsia"/>
+              </w:rPr>
+              <w:t xml:space="preserve">라인 추적 기능의 </w:t>
+            </w:r>
+            <w:r>
+              <w:t>Flag</w:t>
+            </w:r>
+            <w:r>
+              <w:rPr>
+                <w:rFonts w:hint="eastAsia"/>
+              </w:rPr>
+              <w:t xml:space="preserve">를 </w:t>
+            </w:r>
+            <w:r>
+              <w:t>False</w:t>
+            </w:r>
+            <w:r>
+              <w:rPr>
+                <w:rFonts w:hint="eastAsia"/>
+              </w:rPr>
+              <w:t>로 전환한다.</w:t>
+            </w:r>
+          </w:p>
+          <w:p>
+            <w:r>
+              <w:rPr>
+                <w:rFonts w:hint="eastAsia"/>
+              </w:rPr>
+              <w:t>추적 대상이 없고 라인 추적이 가능한 상태라면 라인 추적 기능에 최우선 순위를 할당하고,</w:t>
+            </w:r>
+            <w:r>
+              <w:t xml:space="preserve"> </w:t>
+            </w:r>
+            <w:r>
+              <w:rPr>
+                <w:rFonts w:hint="eastAsia"/>
+              </w:rPr>
+              <w:t xml:space="preserve">물체 추적 기능의 </w:t>
+            </w:r>
+            <w:r>
+              <w:t>Flag</w:t>
+            </w:r>
+            <w:r>
+              <w:rPr>
+                <w:rFonts w:hint="eastAsia"/>
+              </w:rPr>
+              <w:t xml:space="preserve">를 </w:t>
+            </w:r>
+            <w:r>
+              <w:t xml:space="preserve">False </w:t>
+            </w:r>
+            <w:r>
+              <w:rPr>
+                <w:rFonts w:hint="eastAsia"/>
+              </w:rPr>
+              <w:t>로 전환한다.</w:t>
+            </w:r>
+          </w:p>
+          <w:p>
+            <w:pPr>
+              <w:rPr>
+                <w:rFonts w:hint="eastAsia"/>
+              </w:rPr>
+            </w:pPr>
+          </w:p>
+          <w:p>
+            <w:pPr>
+              <w:rPr>
+                <w:rFonts w:hint="eastAsia"/>
+              </w:rPr>
+            </w:pPr>
+            <w:r>
+              <w:rPr>
+                <w:rFonts w:hint="eastAsia"/>
+              </w:rPr>
+              <w:t xml:space="preserve">최종적으로 최우선 순위 기능에서 산출한 속력과 방향 정보를 모터 데이터로 </w:t>
+            </w:r>
+            <w:r>
+              <w:rPr>
+                <w:rFonts w:hint="eastAsia"/>
+              </w:rPr>
+              <w:t>구조화</w:t>
+            </w:r>
+            <w:r>
+              <w:t>하여</w:t>
+            </w:r>
+            <w:r>
+              <w:rPr>
+                <w:rFonts w:hint="eastAsia"/>
+              </w:rPr>
+              <w:t xml:space="preserve"> 로봇 제어 기능으로 넘겨주게 된다.</w:t>
+            </w:r>
+          </w:p>
+          <w:p/>
         </w:tc>
       </w:tr>
     </w:tbl>
     <w:p/>
+    <w:tbl>
+      <w:tblPr>
+        <w:tblStyle w:val="a3"/>
+        <w:tblW w:w="7016" w:type="dxa"/>
+        <w:tblInd w:w="2000" w:type="dxa"/>
+        <w:tblLook w:val="04A0" w:firstRow="1" w:lastRow="0" w:firstColumn="1" w:lastColumn="0" w:noHBand="0" w:noVBand="1"/>
+      </w:tblPr>
+      <w:tblGrid>
+        <w:gridCol w:w="2106"/>
+        <w:gridCol w:w="4910"/>
+      </w:tblGrid>
+      <w:tr>
+        <w:tc>
+          <w:tcPr>
+            <w:tcW w:w="2106" w:type="dxa"/>
+          </w:tcPr>
+          <w:p>
+            <w:r>
+              <w:rPr>
+                <w:rFonts w:hint="eastAsia"/>
+              </w:rPr>
+              <w:t>R</w:t>
+            </w:r>
+            <w:r>
+              <w:t>eference No.</w:t>
+            </w:r>
+          </w:p>
+        </w:tc>
+        <w:tc>
+          <w:tcPr>
+            <w:tcW w:w="4910" w:type="dxa"/>
+          </w:tcPr>
+          <w:p>
+            <w:r>
+              <w:rPr>
+                <w:rFonts w:hint="eastAsia"/>
+              </w:rPr>
+              <w:t>3</w:t>
+            </w:r>
+          </w:p>
+        </w:tc>
+      </w:tr>
+      <w:tr>
+        <w:tc>
+          <w:tcPr>
+            <w:tcW w:w="2106" w:type="dxa"/>
+          </w:tcPr>
+          <w:p>
+            <w:r>
+              <w:rPr>
+                <w:rFonts w:hint="eastAsia"/>
+              </w:rPr>
+              <w:t>N</w:t>
+            </w:r>
+            <w:r>
+              <w:t>ame</w:t>
+            </w:r>
+          </w:p>
+        </w:tc>
+        <w:tc>
+          <w:tcPr>
+            <w:tcW w:w="4910" w:type="dxa"/>
+          </w:tcPr>
+          <w:p>
+            <w:r>
+              <w:rPr>
+                <w:rFonts w:hint="eastAsia"/>
+              </w:rPr>
+              <w:t>R</w:t>
+            </w:r>
+            <w:r>
+              <w:t>obot System</w:t>
+            </w:r>
+          </w:p>
+        </w:tc>
+      </w:tr>
+      <w:tr>
+        <w:tc>
+          <w:tcPr>
+            <w:tcW w:w="2106" w:type="dxa"/>
+          </w:tcPr>
+          <w:p>
+            <w:r>
+              <w:rPr>
+                <w:rFonts w:hint="eastAsia"/>
+              </w:rPr>
+              <w:t>I</w:t>
+            </w:r>
+            <w:r>
+              <w:t>nput</w:t>
+            </w:r>
+          </w:p>
+        </w:tc>
+        <w:tc>
+          <w:tcPr>
+            <w:tcW w:w="4910" w:type="dxa"/>
+          </w:tcPr>
+          <w:p>
+            <w:pPr>
+              <w:rPr>
+                <w:rFonts w:hint="eastAsia"/>
+              </w:rPr>
+            </w:pPr>
+            <w:r>
+              <w:rPr>
+                <w:rFonts w:hint="eastAsia"/>
+              </w:rPr>
+              <w:t>F</w:t>
+            </w:r>
+            <w:r>
+              <w:t>log</w:t>
+            </w:r>
+          </w:p>
+        </w:tc>
+      </w:tr>
+      <w:tr>
+        <w:tc>
+          <w:tcPr>
+            <w:tcW w:w="2106" w:type="dxa"/>
+          </w:tcPr>
+          <w:p>
+            <w:r>
+              <w:rPr>
+                <w:rFonts w:hint="eastAsia"/>
+              </w:rPr>
+              <w:t>O</w:t>
+            </w:r>
+            <w:r>
+              <w:t>utput</w:t>
+            </w:r>
+          </w:p>
+        </w:tc>
+        <w:tc>
+          <w:tcPr>
+            <w:tcW w:w="4910" w:type="dxa"/>
+          </w:tcPr>
+          <w:p>
+            <w:r>
+              <w:rPr>
+                <w:rFonts w:hint="eastAsia"/>
+              </w:rPr>
+              <w:t>M</w:t>
+            </w:r>
+            <w:r>
+              <w:t>otor Data</w:t>
+            </w:r>
+          </w:p>
+        </w:tc>
+      </w:tr>
+      <w:tr>
+        <w:tc>
+          <w:tcPr>
+            <w:tcW w:w="2106" w:type="dxa"/>
+          </w:tcPr>
+          <w:p>
+            <w:r>
+              <w:rPr>
+                <w:rFonts w:hint="eastAsia"/>
+              </w:rPr>
+              <w:t>P</w:t>
+            </w:r>
+            <w:r>
+              <w:t>rocess Description</w:t>
+            </w:r>
+          </w:p>
+        </w:tc>
+        <w:tc>
+          <w:tcPr>
+            <w:tcW w:w="4910" w:type="dxa"/>
+          </w:tcPr>
+          <w:p>
+            <w:r>
+              <w:t>Calculator</w:t>
+            </w:r>
+            <w:r>
+              <w:rPr>
+                <w:rFonts w:hint="eastAsia"/>
+              </w:rPr>
+              <w:t xml:space="preserve">와 </w:t>
+            </w:r>
+            <w:r>
+              <w:t xml:space="preserve">IR Remote Controller </w:t>
+            </w:r>
+            <w:r>
+              <w:rPr>
+                <w:rFonts w:hint="eastAsia"/>
+              </w:rPr>
+              <w:t>로부터</w:t>
+            </w:r>
+            <w:r>
+              <w:rPr>
+                <w:rFonts w:hint="eastAsia"/>
+              </w:rPr>
+              <w:t xml:space="preserve"> </w:t>
+            </w:r>
+            <w:r>
+              <w:rPr>
+                <w:rFonts w:hint="eastAsia"/>
+              </w:rPr>
+              <w:t xml:space="preserve">기능별 </w:t>
+            </w:r>
+            <w:r>
+              <w:t>Enable</w:t>
+            </w:r>
+            <w:r>
+              <w:t xml:space="preserve"> </w:t>
+            </w:r>
+            <w:r>
+              <w:rPr>
+                <w:rFonts w:hint="eastAsia"/>
+              </w:rPr>
+              <w:t xml:space="preserve">여부 정보를 가진 </w:t>
+            </w:r>
+            <w:r>
+              <w:t xml:space="preserve">Flag, </w:t>
+            </w:r>
+            <w:r>
+              <w:rPr>
+                <w:rFonts w:hint="eastAsia"/>
+              </w:rPr>
+              <w:t>속력 값과 방향 값</w:t>
+            </w:r>
+            <w:r>
+              <w:rPr>
+                <w:rFonts w:hint="eastAsia"/>
+              </w:rPr>
+              <w:t>의 집합,</w:t>
+            </w:r>
+            <w:r>
+              <w:t xml:space="preserve"> </w:t>
+            </w:r>
+            <w:r>
+              <w:rPr>
+                <w:rFonts w:hint="eastAsia"/>
+              </w:rPr>
+              <w:t xml:space="preserve">그리고 </w:t>
+            </w:r>
+            <w:r>
+              <w:t xml:space="preserve">IR </w:t>
+            </w:r>
+            <w:r>
+              <w:rPr>
+                <w:rFonts w:hint="eastAsia"/>
+              </w:rPr>
+              <w:t>신호를</w:t>
+            </w:r>
+            <w:r>
+              <w:rPr>
+                <w:rFonts w:hint="eastAsia"/>
+              </w:rPr>
+              <w:t xml:space="preserve"> 입력 받</w:t>
+            </w:r>
+            <w:r>
+              <w:rPr>
+                <w:rFonts w:hint="eastAsia"/>
+              </w:rPr>
+              <w:t>아 실제로 모터를 제어하는 기능을 수행한다.</w:t>
+            </w:r>
+          </w:p>
+          <w:p/>
+          <w:p>
+            <w:r>
+              <w:rPr>
+                <w:rFonts w:hint="eastAsia"/>
+              </w:rPr>
+              <w:t xml:space="preserve">만일 </w:t>
+            </w:r>
+            <w:r>
+              <w:t>IR Remote Input</w:t>
+            </w:r>
+            <w:r>
+              <w:rPr>
+                <w:rFonts w:hint="eastAsia"/>
+              </w:rPr>
+              <w:t>이 입력되었다면 최우선 순위기능과 다른 데이터는 무시되며 해당 신호에 의해 로봇 시스템 전체가 구동 혹은 정지 상태로 전환된다.</w:t>
+            </w:r>
+          </w:p>
+          <w:p/>
+          <w:p>
+            <w:r>
+              <w:rPr>
+                <w:rFonts w:hint="eastAsia"/>
+              </w:rPr>
+              <w:t>그 외의 경우,</w:t>
+            </w:r>
+            <w:r>
+              <w:t xml:space="preserve"> </w:t>
+            </w:r>
+            <w:r>
+              <w:t xml:space="preserve">Flag </w:t>
+            </w:r>
+            <w:r>
+              <w:rPr>
+                <w:rFonts w:hint="eastAsia"/>
+              </w:rPr>
+              <w:t>리스트의 값을 읽어 최우선 순위 기능을 인지한다.</w:t>
+            </w:r>
+          </w:p>
+          <w:p>
+            <w:pPr>
+              <w:rPr>
+                <w:rFonts w:hint="eastAsia"/>
+              </w:rPr>
+            </w:pPr>
+          </w:p>
+          <w:p>
+            <w:pPr>
+              <w:rPr>
+                <w:rFonts w:hint="eastAsia"/>
+              </w:rPr>
+            </w:pPr>
+            <w:r>
+              <w:rPr>
+                <w:rFonts w:hint="eastAsia"/>
+              </w:rPr>
+              <w:t xml:space="preserve">인지한 </w:t>
+            </w:r>
+            <w:r>
+              <w:rPr>
+                <w:rFonts w:hint="eastAsia"/>
+              </w:rPr>
+              <w:t>최우선 순위 기능이 산출한 데이터를 읽어 들이고,</w:t>
+            </w:r>
+            <w:r>
+              <w:t xml:space="preserve"> </w:t>
+            </w:r>
+            <w:r>
+              <w:rPr>
+                <w:rFonts w:hint="eastAsia"/>
+              </w:rPr>
+              <w:t>해당 속력 값과 방향 값을 모터 제어 값으로 적용한다.</w:t>
+            </w:r>
+          </w:p>
+        </w:tc>
+      </w:tr>
+    </w:tbl>
+    <w:p>
+      <w:pPr>
+        <w:rPr>
+          <w:rFonts w:hint="eastAsia"/>
+        </w:rPr>
+      </w:pPr>
+    </w:p>
     <w:p>
       <w:pPr>
         <w:pStyle w:val="a9"/>
@@ -4404,10 +5004,10 @@
               <w:rPr>
                 <w:rFonts w:hint="eastAsia"/>
               </w:rPr>
-              <w:t>P</w:t>
-            </w:r>
-            <w:r>
-              <w:t>arsed Data</w:t>
+              <w:t>S</w:t>
+            </w:r>
+            <w:r>
+              <w:t>ensor Data</w:t>
             </w:r>
           </w:p>
         </w:tc>
@@ -4416,6 +5016,11 @@
             <w:tcW w:w="3402" w:type="dxa"/>
           </w:tcPr>
           <w:p>
+            <w:pPr>
+              <w:rPr>
+                <w:rFonts w:hint="eastAsia"/>
+              </w:rPr>
+            </w:pPr>
             <w:r>
               <w:rPr>
                 <w:rFonts w:hint="eastAsia"/>
@@ -4449,7 +5054,7 @@
       </w:tr>
       <w:tr>
         <w:trPr>
-          <w:trHeight w:val="1212"/>
+          <w:trHeight w:val="1208"/>
         </w:trPr>
         <w:tc>
           <w:tcPr>
@@ -4458,10 +5063,13 @@
           </w:tcPr>
           <w:p>
             <w:r>
-              <w:t>Motor</w:t>
-            </w:r>
-            <w:r>
-              <w:t xml:space="preserve"> Data</w:t>
+              <w:rPr>
+                <w:rFonts w:hint="eastAsia"/>
+              </w:rPr>
+              <w:t>F</w:t>
+            </w:r>
+            <w:r>
+              <w:t>lag List</w:t>
             </w:r>
           </w:p>
         </w:tc>
@@ -4470,44 +5078,27 @@
             <w:tcW w:w="3402" w:type="dxa"/>
           </w:tcPr>
           <w:p>
-            <w:r>
-              <w:rPr>
-                <w:rFonts w:hint="eastAsia"/>
-              </w:rPr>
-              <w:t xml:space="preserve">각 기능이 </w:t>
-            </w:r>
-            <w:r>
-              <w:rPr>
-                <w:rFonts w:hint="eastAsia"/>
-              </w:rPr>
-              <w:t>연산한 모터의 방향 값 및 속력 값</w:t>
-            </w:r>
-            <w:r>
-              <w:rPr>
-                <w:rFonts w:hint="eastAsia"/>
-              </w:rPr>
-              <w:t xml:space="preserve"> </w:t>
-            </w:r>
-            <w:r>
-              <w:t>중</w:t>
-            </w:r>
-            <w:r>
-              <w:rPr>
-                <w:rFonts w:hint="eastAsia"/>
-              </w:rPr>
-              <w:t>,</w:t>
-            </w:r>
-            <w:r>
-              <w:t xml:space="preserve"> </w:t>
-            </w:r>
-            <w:r>
-              <w:rPr>
-                <w:rFonts w:hint="eastAsia"/>
-              </w:rPr>
-              <w:t>우선순위가 가장 높게 매겨진 기능이 연산한 데이터 쌍</w:t>
-            </w:r>
-          </w:p>
-          <w:p/>
+            <w:pPr>
+              <w:rPr>
+                <w:rFonts w:hint="eastAsia"/>
+              </w:rPr>
+            </w:pPr>
+            <w:r>
+              <w:rPr>
+                <w:rFonts w:hint="eastAsia"/>
+              </w:rPr>
+              <w:t xml:space="preserve">3개의 기능에 대하여 각각을 사용해야 하는 지 여부를 담고 있는 </w:t>
+            </w:r>
+            <w:r>
+              <w:t>Boolean Flag</w:t>
+            </w:r>
+            <w:r>
+              <w:rPr>
+                <w:rFonts w:hint="eastAsia"/>
+              </w:rPr>
+              <w:t>들의 리스트</w:t>
+            </w:r>
+          </w:p>
         </w:tc>
         <w:tc>
           <w:tcPr>
@@ -4516,95 +5107,44 @@
           </w:tcPr>
           <w:p>
             <w:r>
-              <w:t>Structure</w:t>
+              <w:rPr>
+                <w:rFonts w:hint="eastAsia"/>
+              </w:rPr>
+              <w:t>B</w:t>
+            </w:r>
+            <w:r>
+              <w:t>yte Array(0 or 1)</w:t>
             </w:r>
           </w:p>
         </w:tc>
       </w:tr>
       <w:tr>
         <w:trPr>
-          <w:trHeight w:val="690"/>
+          <w:trHeight w:val="70"/>
         </w:trPr>
         <w:tc>
           <w:tcPr>
             <w:tcW w:w="1964" w:type="dxa"/>
             <w:vMerge/>
           </w:tcPr>
-          <w:p/>
+          <w:p>
+            <w:pPr>
+              <w:rPr>
+                <w:rFonts w:hint="eastAsia"/>
+              </w:rPr>
+            </w:pPr>
+          </w:p>
         </w:tc>
         <w:tc>
           <w:tcPr>
             <w:tcW w:w="3402" w:type="dxa"/>
           </w:tcPr>
           <w:p>
-            <w:r>
-              <w:t xml:space="preserve">distance(float array) : </w:t>
-            </w:r>
-            <w:r>
-              <w:rPr>
-                <w:rFonts w:hint="eastAsia"/>
-              </w:rPr>
-              <w:t xml:space="preserve">초음파 센서가 센싱한 </w:t>
-            </w:r>
-            <w:r>
-              <w:t>FOV</w:t>
-            </w:r>
-            <w:r>
-              <w:rPr>
-                <w:rFonts w:hint="eastAsia"/>
-              </w:rPr>
-              <w:t>상 물체와의 거리 정보 리스트</w:t>
-            </w:r>
-          </w:p>
-          <w:p>
-            <w:r>
-              <w:rPr>
-                <w:rFonts w:hint="eastAsia"/>
-              </w:rPr>
-              <w:lastRenderedPageBreak/>
-              <w:t>s</w:t>
-            </w:r>
-            <w:r>
-              <w:t xml:space="preserve">peed(float array) : </w:t>
-            </w:r>
-            <w:r>
-              <w:rPr>
-                <w:rFonts w:hint="eastAsia"/>
-              </w:rPr>
-              <w:t>각</w:t>
-            </w:r>
-            <w:r>
-              <w:t xml:space="preserve"> </w:t>
-            </w:r>
-            <w:r>
-              <w:rPr>
-                <w:rFonts w:hint="eastAsia"/>
-              </w:rPr>
-              <w:t>기능 별로 연산한 속력의 리스트</w:t>
-            </w:r>
-            <w:r>
-              <w:t xml:space="preserve"> </w:t>
-            </w:r>
-          </w:p>
-          <w:p>
-            <w:r>
-              <w:rPr>
-                <w:rFonts w:hint="eastAsia"/>
-              </w:rPr>
-              <w:t>d</w:t>
-            </w:r>
-            <w:r>
-              <w:t xml:space="preserve">irection(float array) : </w:t>
-            </w:r>
-            <w:r>
-              <w:rPr>
-                <w:rFonts w:hint="eastAsia"/>
-              </w:rPr>
-              <w:t>각 기능별로 연산한 모터의 방향값 리스트</w:t>
-            </w:r>
-            <w:r>
-              <w:t xml:space="preserve"> </w:t>
-            </w:r>
+            <w:pPr>
+              <w:rPr>
+                <w:rFonts w:hint="eastAsia"/>
+              </w:rPr>
+            </w:pPr>
           </w:p>
         </w:tc>
         <w:tc>
@@ -4612,7 +5152,415 @@
             <w:tcW w:w="1650" w:type="dxa"/>
             <w:vMerge/>
           </w:tcPr>
+          <w:p>
+            <w:pPr>
+              <w:rPr>
+                <w:rFonts w:hint="eastAsia"/>
+              </w:rPr>
+            </w:pPr>
+          </w:p>
+        </w:tc>
+      </w:tr>
+      <w:tr>
+        <w:trPr>
+          <w:trHeight w:val="1207"/>
+        </w:trPr>
+        <w:tc>
+          <w:tcPr>
+            <w:tcW w:w="1964" w:type="dxa"/>
+            <w:vMerge/>
+          </w:tcPr>
+          <w:p>
+            <w:pPr>
+              <w:rPr>
+                <w:rFonts w:hint="eastAsia"/>
+              </w:rPr>
+            </w:pPr>
+          </w:p>
+        </w:tc>
+        <w:tc>
+          <w:tcPr>
+            <w:tcW w:w="3402" w:type="dxa"/>
+          </w:tcPr>
+          <w:p>
+            <w:r>
+              <w:rPr>
+                <w:rFonts w:hint="eastAsia"/>
+              </w:rPr>
+              <w:t>O</w:t>
+            </w:r>
+            <w:r>
+              <w:t>bjectTrackingFlag(Boolean),</w:t>
+            </w:r>
+          </w:p>
+          <w:p>
+            <w:r>
+              <w:rPr>
+                <w:rFonts w:hint="eastAsia"/>
+              </w:rPr>
+              <w:t>L</w:t>
+            </w:r>
+            <w:r>
+              <w:t>ineTrackingFlag(Boolean),</w:t>
+            </w:r>
+          </w:p>
+          <w:p>
+            <w:pPr>
+              <w:rPr>
+                <w:rFonts w:hint="eastAsia"/>
+              </w:rPr>
+            </w:pPr>
+            <w:r>
+              <w:rPr>
+                <w:rFonts w:hint="eastAsia"/>
+              </w:rPr>
+              <w:t>H</w:t>
+            </w:r>
+            <w:r>
+              <w:t>azardPrevention(Boolean)</w:t>
+            </w:r>
+          </w:p>
+        </w:tc>
+        <w:tc>
+          <w:tcPr>
+            <w:tcW w:w="1650" w:type="dxa"/>
+            <w:vMerge/>
+          </w:tcPr>
+          <w:p>
+            <w:pPr>
+              <w:rPr>
+                <w:rFonts w:hint="eastAsia"/>
+              </w:rPr>
+            </w:pPr>
+          </w:p>
+        </w:tc>
+      </w:tr>
+      <w:tr>
+        <w:trPr>
+          <w:trHeight w:val="863"/>
+        </w:trPr>
+        <w:tc>
+          <w:tcPr>
+            <w:tcW w:w="1964" w:type="dxa"/>
+            <w:vMerge w:val="restart"/>
+          </w:tcPr>
+          <w:p>
+            <w:r>
+              <w:t xml:space="preserve">Speed &amp; </w:t>
+            </w:r>
+            <w:r>
+              <w:rPr>
+                <w:rFonts w:hint="eastAsia"/>
+              </w:rPr>
+              <w:t>D</w:t>
+            </w:r>
+            <w:r>
+              <w:t>irection List</w:t>
+            </w:r>
+          </w:p>
+        </w:tc>
+        <w:tc>
+          <w:tcPr>
+            <w:tcW w:w="3402" w:type="dxa"/>
+          </w:tcPr>
+          <w:p>
+            <w:pPr>
+              <w:rPr>
+                <w:rFonts w:hint="eastAsia"/>
+              </w:rPr>
+            </w:pPr>
+            <w:r>
+              <w:rPr>
+                <w:rFonts w:hint="eastAsia"/>
+              </w:rPr>
+              <w:t>3개의 기능이 센서 데이터를 받아들여 계산한 속력과 방향 값 리스트</w:t>
+            </w:r>
+          </w:p>
+          <w:p>
+            <w:pPr>
+              <w:rPr>
+                <w:rFonts w:hint="eastAsia"/>
+              </w:rPr>
+            </w:pPr>
+          </w:p>
+        </w:tc>
+        <w:tc>
+          <w:tcPr>
+            <w:tcW w:w="1650" w:type="dxa"/>
+            <w:vMerge w:val="restart"/>
+          </w:tcPr>
+          <w:p>
+            <w:pPr>
+              <w:rPr>
+                <w:rFonts w:hint="eastAsia"/>
+              </w:rPr>
+            </w:pPr>
+            <w:r>
+              <w:t>Float Array</w:t>
+            </w:r>
+          </w:p>
+        </w:tc>
+      </w:tr>
+      <w:tr>
+        <w:trPr>
+          <w:trHeight w:val="862"/>
+        </w:trPr>
+        <w:tc>
+          <w:tcPr>
+            <w:tcW w:w="1964" w:type="dxa"/>
+            <w:vMerge/>
+          </w:tcPr>
           <w:p/>
+        </w:tc>
+        <w:tc>
+          <w:tcPr>
+            <w:tcW w:w="3402" w:type="dxa"/>
+          </w:tcPr>
+          <w:p>
+            <w:r>
+              <w:t>Speed(float)</w:t>
+            </w:r>
+            <w:r>
+              <w:rPr>
+                <w:rFonts w:hint="eastAsia"/>
+              </w:rPr>
+              <w:t>,</w:t>
+            </w:r>
+          </w:p>
+          <w:p>
+            <w:pPr>
+              <w:rPr>
+                <w:rFonts w:hint="eastAsia"/>
+              </w:rPr>
+            </w:pPr>
+            <w:r>
+              <w:rPr>
+                <w:rFonts w:hint="eastAsia"/>
+              </w:rPr>
+              <w:t>D</w:t>
+            </w:r>
+            <w:r>
+              <w:t>irection(float)</w:t>
+            </w:r>
+          </w:p>
+        </w:tc>
+        <w:tc>
+          <w:tcPr>
+            <w:tcW w:w="1650" w:type="dxa"/>
+            <w:vMerge/>
+          </w:tcPr>
+          <w:p/>
+        </w:tc>
+      </w:tr>
+      <w:tr>
+        <w:trPr>
+          <w:trHeight w:val="845"/>
+        </w:trPr>
+        <w:tc>
+          <w:tcPr>
+            <w:tcW w:w="1964" w:type="dxa"/>
+          </w:tcPr>
+          <w:p>
+            <w:pPr>
+              <w:rPr>
+                <w:rFonts w:hint="eastAsia"/>
+              </w:rPr>
+            </w:pPr>
+            <w:r>
+              <w:rPr>
+                <w:rFonts w:hint="eastAsia"/>
+              </w:rPr>
+              <w:t>I</w:t>
+            </w:r>
+            <w:r>
+              <w:t>R Remote Input</w:t>
+            </w:r>
+          </w:p>
+        </w:tc>
+        <w:tc>
+          <w:tcPr>
+            <w:tcW w:w="3402" w:type="dxa"/>
+          </w:tcPr>
+          <w:p>
+            <w:pPr>
+              <w:rPr>
+                <w:rFonts w:hint="eastAsia"/>
+              </w:rPr>
+            </w:pPr>
+            <w:r>
+              <w:rPr>
+                <w:rFonts w:hint="eastAsia"/>
+              </w:rPr>
+              <w:t xml:space="preserve">원격 컨트롤러가 송신한 </w:t>
+            </w:r>
+            <w:r>
+              <w:t xml:space="preserve">IR </w:t>
+            </w:r>
+            <w:r>
+              <w:rPr>
+                <w:rFonts w:hint="eastAsia"/>
+              </w:rPr>
+              <w:t>신호로,</w:t>
+            </w:r>
+            <w:r>
+              <w:t xml:space="preserve"> 0 </w:t>
+            </w:r>
+            <w:r>
+              <w:rPr>
+                <w:rFonts w:hint="eastAsia"/>
+              </w:rPr>
+              <w:t xml:space="preserve">혹은 </w:t>
+            </w:r>
+            <w:r>
+              <w:t>1</w:t>
+            </w:r>
+            <w:r>
+              <w:rPr>
+                <w:rFonts w:hint="eastAsia"/>
+              </w:rPr>
+              <w:t xml:space="preserve">의 </w:t>
+            </w:r>
+            <w:r>
+              <w:t>Boolean</w:t>
+            </w:r>
+            <w:r>
+              <w:rPr>
+                <w:rFonts w:hint="eastAsia"/>
+              </w:rPr>
+              <w:t>형 변수</w:t>
+            </w:r>
+          </w:p>
+          <w:p>
+            <w:pPr>
+              <w:rPr>
+                <w:rFonts w:hint="eastAsia"/>
+              </w:rPr>
+            </w:pPr>
+          </w:p>
+        </w:tc>
+        <w:tc>
+          <w:tcPr>
+            <w:tcW w:w="1650" w:type="dxa"/>
+          </w:tcPr>
+          <w:p>
+            <w:r>
+              <w:rPr>
+                <w:rFonts w:hint="eastAsia"/>
+              </w:rPr>
+              <w:t>B</w:t>
+            </w:r>
+            <w:r>
+              <w:t>oolean</w:t>
+            </w:r>
+          </w:p>
+        </w:tc>
+      </w:tr>
+      <w:tr>
+        <w:trPr>
+          <w:trHeight w:val="1965"/>
+        </w:trPr>
+        <w:tc>
+          <w:tcPr>
+            <w:tcW w:w="1964" w:type="dxa"/>
+          </w:tcPr>
+          <w:p>
+            <w:pPr>
+              <w:rPr>
+                <w:rFonts w:hint="eastAsia"/>
+              </w:rPr>
+            </w:pPr>
+            <w:r>
+              <w:rPr>
+                <w:rFonts w:hint="eastAsia"/>
+              </w:rPr>
+              <w:t>M</w:t>
+            </w:r>
+            <w:r>
+              <w:t>otor Data</w:t>
+            </w:r>
+          </w:p>
+        </w:tc>
+        <w:tc>
+          <w:tcPr>
+            <w:tcW w:w="3402" w:type="dxa"/>
+          </w:tcPr>
+          <w:p>
+            <w:r>
+              <w:rPr>
+                <w:rFonts w:hint="eastAsia"/>
+              </w:rPr>
+              <w:t>가장 높은 우선 순위를 가진 기능이 산출한 속력,</w:t>
+            </w:r>
+            <w:r>
+              <w:t xml:space="preserve"> </w:t>
+            </w:r>
+            <w:r>
+              <w:rPr>
+                <w:rFonts w:hint="eastAsia"/>
+              </w:rPr>
+              <w:t>방향 값</w:t>
+            </w:r>
+          </w:p>
+          <w:p/>
+          <w:p>
+            <w:pPr>
+              <w:rPr>
+                <w:rFonts w:hint="eastAsia"/>
+              </w:rPr>
+            </w:pPr>
+            <w:r>
+              <w:t>Speed(</w:t>
+            </w:r>
+            <w:r>
+              <w:rPr>
+                <w:rFonts w:hint="eastAsia"/>
+              </w:rPr>
+              <w:t>d</w:t>
+            </w:r>
+            <w:r>
+              <w:t xml:space="preserve">ouble), </w:t>
+            </w:r>
+            <w:r>
+              <w:rPr>
+                <w:rFonts w:hint="eastAsia"/>
+              </w:rPr>
+              <w:t>D</w:t>
+            </w:r>
+            <w:r>
+              <w:t>irection(double)</w:t>
+            </w:r>
+            <w:r>
+              <w:rPr>
+                <w:rFonts w:hint="eastAsia"/>
+              </w:rPr>
+              <w:t>로 구성</w:t>
+            </w:r>
+            <w:r>
+              <w:t xml:space="preserve">된 </w:t>
+            </w:r>
+            <w:r>
+              <w:rPr>
+                <w:rFonts w:hint="eastAsia"/>
+              </w:rPr>
+              <w:t>구조체</w:t>
+            </w:r>
+          </w:p>
+        </w:tc>
+        <w:tc>
+          <w:tcPr>
+            <w:tcW w:w="1650" w:type="dxa"/>
+          </w:tcPr>
+          <w:p>
+            <w:r>
+              <w:rPr>
+                <w:rFonts w:hint="eastAsia"/>
+              </w:rPr>
+              <w:t>S</w:t>
+            </w:r>
+            <w:r>
+              <w:t>tructure</w:t>
+            </w:r>
+          </w:p>
         </w:tc>
       </w:tr>
     </w:tbl>
@@ -4645,30 +5593,21 @@
         <w:ind w:leftChars="0"/>
       </w:pPr>
       <w:r>
-        <w:rPr>
-          <w:noProof/>
-        </w:rPr>
+        <w:t>DFD</w:t>
+      </w:r>
+    </w:p>
+    <w:p>
+      <w:pPr>
+        <w:rPr>
+          <w:rFonts w:hint="eastAsia"/>
+        </w:rPr>
+      </w:pPr>
+      <w:r>
         <w:drawing>
-          <wp:anchor distT="0" distB="0" distL="114300" distR="114300" simplePos="0" relativeHeight="251659264" behindDoc="1" locked="0" layoutInCell="1" allowOverlap="1" wp14:anchorId="5EAF4727" wp14:editId="7A8D4C40">
-            <wp:simplePos x="0" y="0"/>
-            <wp:positionH relativeFrom="margin">
-              <wp:posOffset>1200150</wp:posOffset>
-            </wp:positionH>
-            <wp:positionV relativeFrom="paragraph">
-              <wp:posOffset>403225</wp:posOffset>
-            </wp:positionV>
-            <wp:extent cx="4533900" cy="2585720"/>
-            <wp:effectExtent l="0" t="0" r="0" b="5080"/>
-            <wp:wrapTight wrapText="bothSides">
-              <wp:wrapPolygon edited="0">
-                <wp:start x="0" y="0"/>
-                <wp:lineTo x="0" y="21483"/>
-                <wp:lineTo x="21509" y="21483"/>
-                <wp:lineTo x="21509" y="0"/>
-                <wp:lineTo x="0" y="0"/>
-              </wp:wrapPolygon>
-            </wp:wrapTight>
-            <wp:docPr id="20" name="그림 20"/>
+          <wp:inline distT="0" distB="0" distL="0" distR="0" wp14:anchorId="33111B43" wp14:editId="324FA1DF">
+            <wp:extent cx="5258534" cy="2781688"/>
+            <wp:effectExtent l="0" t="0" r="0" b="0"/>
+            <wp:docPr id="12" name="그림 12"/>
             <wp:cNvGraphicFramePr>
               <a:graphicFrameLocks xmlns:a="http://schemas.openxmlformats.org/drawingml/2006/main" noChangeAspect="1"/>
             </wp:cNvGraphicFramePr>
@@ -4676,17 +5615,11 @@
               <a:graphicData uri="http://schemas.openxmlformats.org/drawingml/2006/picture">
                 <pic:pic xmlns:pic="http://schemas.openxmlformats.org/drawingml/2006/picture">
                   <pic:nvPicPr>
-                    <pic:cNvPr id="20" name="그림 20"/>
+                    <pic:cNvPr id="1" name=""/>
                     <pic:cNvPicPr/>
                   </pic:nvPicPr>
                   <pic:blipFill>
-                    <a:blip r:embed="rId11">
-                      <a:extLst>
-                        <a:ext uri="{28A0092B-C50C-407E-A947-70E740481C1C}">
-                          <a14:useLocalDpi xmlns:a14="http://schemas.microsoft.com/office/drawing/2010/main" val="0"/>
-                        </a:ext>
-                      </a:extLst>
-                    </a:blip>
+                    <a:blip r:embed="rId11"/>
                     <a:stretch>
                       <a:fillRect/>
                     </a:stretch>
@@ -4694,7 +5627,7 @@
                   <pic:spPr>
                     <a:xfrm>
                       <a:off x="0" y="0"/>
-                      <a:ext cx="4533900" cy="2585720"/>
+                      <a:ext cx="5258534" cy="2781688"/>
                     </a:xfrm>
                     <a:prstGeom prst="rect">
                       <a:avLst/>
@@ -4703,40 +5636,23 @@
                 </pic:pic>
               </a:graphicData>
             </a:graphic>
-            <wp14:sizeRelH relativeFrom="page">
-              <wp14:pctWidth>0</wp14:pctWidth>
-            </wp14:sizeRelH>
-            <wp14:sizeRelV relativeFrom="page">
-              <wp14:pctHeight>0</wp14:pctHeight>
-            </wp14:sizeRelV>
-          </wp:anchor>
+          </wp:inline>
         </w:drawing>
       </w:r>
-      <w:r>
-        <w:rPr>
-          <w:noProof/>
-        </w:rPr>
+    </w:p>
+    <w:p>
+      <w:pPr>
+        <w:rPr>
+          <w:rFonts w:hint="eastAsia"/>
+        </w:rPr>
+      </w:pPr>
+      <w:r>
+        <w:lastRenderedPageBreak/>
         <w:drawing>
-          <wp:anchor distT="0" distB="0" distL="114300" distR="114300" simplePos="0" relativeHeight="251660288" behindDoc="1" locked="0" layoutInCell="1" allowOverlap="1" wp14:anchorId="683D329C" wp14:editId="5481A454">
-            <wp:simplePos x="0" y="0"/>
-            <wp:positionH relativeFrom="margin">
-              <wp:posOffset>1162050</wp:posOffset>
-            </wp:positionH>
-            <wp:positionV relativeFrom="paragraph">
-              <wp:posOffset>3283585</wp:posOffset>
-            </wp:positionV>
-            <wp:extent cx="4513580" cy="2546350"/>
-            <wp:effectExtent l="0" t="0" r="1270" b="6350"/>
-            <wp:wrapTight wrapText="bothSides">
-              <wp:wrapPolygon edited="0">
-                <wp:start x="0" y="0"/>
-                <wp:lineTo x="0" y="21492"/>
-                <wp:lineTo x="21515" y="21492"/>
-                <wp:lineTo x="21515" y="0"/>
-                <wp:lineTo x="0" y="0"/>
-              </wp:wrapPolygon>
-            </wp:wrapTight>
-            <wp:docPr id="2" name="그림 2"/>
+          <wp:inline distT="0" distB="0" distL="0" distR="0" wp14:anchorId="497DABAB" wp14:editId="752F95CF">
+            <wp:extent cx="4820323" cy="1981477"/>
+            <wp:effectExtent l="0" t="0" r="0" b="0"/>
+            <wp:docPr id="14" name="그림 14"/>
             <wp:cNvGraphicFramePr>
               <a:graphicFrameLocks xmlns:a="http://schemas.openxmlformats.org/drawingml/2006/main" noChangeAspect="1"/>
             </wp:cNvGraphicFramePr>
@@ -4744,17 +5660,11 @@
               <a:graphicData uri="http://schemas.openxmlformats.org/drawingml/2006/picture">
                 <pic:pic xmlns:pic="http://schemas.openxmlformats.org/drawingml/2006/picture">
                   <pic:nvPicPr>
-                    <pic:cNvPr id="2" name="그림 2"/>
+                    <pic:cNvPr id="1" name=""/>
                     <pic:cNvPicPr/>
                   </pic:nvPicPr>
                   <pic:blipFill>
-                    <a:blip r:embed="rId12">
-                      <a:extLst>
-                        <a:ext uri="{28A0092B-C50C-407E-A947-70E740481C1C}">
-                          <a14:useLocalDpi xmlns:a14="http://schemas.microsoft.com/office/drawing/2010/main" val="0"/>
-                        </a:ext>
-                      </a:extLst>
-                    </a:blip>
+                    <a:blip r:embed="rId12"/>
                     <a:stretch>
                       <a:fillRect/>
                     </a:stretch>
@@ -4762,7 +5672,7 @@
                   <pic:spPr>
                     <a:xfrm>
                       <a:off x="0" y="0"/>
-                      <a:ext cx="4513580" cy="2546350"/>
+                      <a:ext cx="4820323" cy="1981477"/>
                     </a:xfrm>
                     <a:prstGeom prst="rect">
                       <a:avLst/>
@@ -4771,23 +5681,9 @@
                 </pic:pic>
               </a:graphicData>
             </a:graphic>
-            <wp14:sizeRelH relativeFrom="page">
-              <wp14:pctWidth>0</wp14:pctWidth>
-            </wp14:sizeRelH>
-            <wp14:sizeRelV relativeFrom="page">
-              <wp14:pctHeight>0</wp14:pctHeight>
-            </wp14:sizeRelV>
-          </wp:anchor>
+          </wp:inline>
         </w:drawing>
       </w:r>
-      <w:r>
-        <w:t>DFD</w:t>
-      </w:r>
-    </w:p>
-    <w:p>
-      <w:pPr>
-        <w:ind w:left="2000"/>
-      </w:pPr>
     </w:p>
     <w:p>
       <w:pPr>
@@ -4834,7 +5730,6 @@
               <w:rPr>
                 <w:rFonts w:hint="eastAsia"/>
               </w:rPr>
-              <w:lastRenderedPageBreak/>
               <w:t>R</w:t>
             </w:r>
             <w:r>
@@ -5081,7 +5976,10 @@
               <w:t>T</w:t>
             </w:r>
             <w:r>
-              <w:t>arget Data List</w:t>
+              <w:t>arget Data</w:t>
+            </w:r>
+            <w:r>
+              <w:t xml:space="preserve"> Parser</w:t>
             </w:r>
           </w:p>
         </w:tc>
@@ -5204,13 +6102,31 @@
               <w:t xml:space="preserve"> 정보를 </w:t>
             </w:r>
             <w:r>
-              <w:t>Parsed Data</w:t>
-            </w:r>
-            <w:r>
-              <w:rPr>
-                <w:rFonts w:hint="eastAsia"/>
-              </w:rPr>
-              <w:t xml:space="preserve">의 필드로 제공한다.  </w:t>
+              <w:rPr>
+                <w:rFonts w:hint="eastAsia"/>
+              </w:rPr>
+              <w:t>S</w:t>
+            </w:r>
+            <w:r>
+              <w:t>ensor Data</w:t>
+            </w:r>
+            <w:r>
+              <w:rPr>
+                <w:rFonts w:hint="eastAsia"/>
+              </w:rPr>
+              <w:t xml:space="preserve">의 </w:t>
+            </w:r>
+            <w:r>
+              <w:rPr>
+                <w:rFonts w:hint="eastAsia"/>
+              </w:rPr>
+              <w:t>멤버</w:t>
+            </w:r>
+            <w:r>
+              <w:rPr>
+                <w:rFonts w:hint="eastAsia"/>
+              </w:rPr>
+              <w:t xml:space="preserve">로 제공한다.  </w:t>
             </w:r>
           </w:p>
         </w:tc>
@@ -5329,7 +6245,10 @@
               <w:t>I</w:t>
             </w:r>
             <w:r>
-              <w:t>nfrared Sensor Input</w:t>
+              <w:t xml:space="preserve">nfrared Sensor </w:t>
+            </w:r>
+            <w:r>
+              <w:t>Input</w:t>
             </w:r>
           </w:p>
         </w:tc>
@@ -5444,6 +6363,7 @@
               <w:rPr>
                 <w:rFonts w:hint="eastAsia"/>
               </w:rPr>
+              <w:lastRenderedPageBreak/>
               <w:t>R</w:t>
             </w:r>
             <w:r>
@@ -5491,13 +6411,7 @@
           </w:tcPr>
           <w:p>
             <w:r>
-              <w:rPr>
-                <w:rFonts w:hint="eastAsia"/>
-              </w:rPr>
-              <w:t>L</w:t>
-            </w:r>
-            <w:r>
-              <w:t>ine Locations</w:t>
+              <w:t>Line Locations Storage</w:t>
             </w:r>
           </w:p>
         </w:tc>
@@ -5590,7 +6504,13 @@
               <w:rPr>
                 <w:rFonts w:hint="eastAsia"/>
               </w:rPr>
-              <w:t xml:space="preserve">두 개의 </w:t>
+              <w:t>최대 세개 까지</w:t>
+            </w:r>
+            <w:r>
+              <w:rPr>
+                <w:rFonts w:hint="eastAsia"/>
+              </w:rPr>
+              <w:t xml:space="preserve">의 </w:t>
             </w:r>
             <w:r>
               <w:t>Lines</w:t>
@@ -5608,19 +6528,19 @@
               <w:rPr>
                 <w:rFonts w:hint="eastAsia"/>
               </w:rPr>
-              <w:t xml:space="preserve"> D</w:t>
-            </w:r>
-            <w:r>
-              <w:t xml:space="preserve">istance </w:t>
-            </w:r>
-            <w:r>
-              <w:rPr>
-                <w:rFonts w:hint="eastAsia"/>
-              </w:rPr>
-              <w:t xml:space="preserve">정보를 </w:t>
-            </w:r>
-            <w:r>
-              <w:t>Parsed Data</w:t>
+              <w:t xml:space="preserve">  </w:t>
+            </w:r>
+            <w:r>
+              <w:rPr>
+                <w:rFonts w:hint="eastAsia"/>
+              </w:rPr>
+              <w:t>S</w:t>
+            </w:r>
+            <w:r>
+              <w:t>ensor</w:t>
+            </w:r>
+            <w:r>
+              <w:t xml:space="preserve"> Data</w:t>
             </w:r>
             <w:r>
               <w:rPr>
@@ -5813,23 +6733,22 @@
               <w:rPr>
                 <w:rFonts w:hint="eastAsia"/>
               </w:rPr>
-              <w:t>로부터 거리 정보를 입력 받아 순</w:t>
-            </w:r>
-            <w:r>
-              <w:rPr>
-                <w:rFonts w:hint="eastAsia"/>
-              </w:rPr>
-              <w:lastRenderedPageBreak/>
-              <w:t xml:space="preserve">차적으로 할당하는 번호와 조합하여 </w:t>
-            </w:r>
-            <w:r>
-              <w:t xml:space="preserve">Obstacle </w:t>
-            </w:r>
-            <w:r>
-              <w:rPr>
-                <w:rFonts w:hint="eastAsia"/>
-              </w:rPr>
-              <w:t>구조로 변환한다.</w:t>
+              <w:t xml:space="preserve">로부터 거리 정보를 입력 받아 </w:t>
+            </w:r>
+            <w:r>
+              <w:rPr>
+                <w:rFonts w:hint="eastAsia"/>
+              </w:rPr>
+              <w:t>O</w:t>
+            </w:r>
+            <w:r>
+              <w:t xml:space="preserve">bstacle </w:t>
+            </w:r>
+            <w:r>
+              <w:rPr>
+                <w:rFonts w:hint="eastAsia"/>
+              </w:rPr>
+              <w:t>변수에 저장한다.</w:t>
             </w:r>
           </w:p>
         </w:tc>
@@ -5916,6 +6835,9 @@
             <w:r>
               <w:t>bstacle Distance</w:t>
             </w:r>
+            <w:r>
+              <w:t xml:space="preserve"> Storage</w:t>
+            </w:r>
           </w:p>
         </w:tc>
       </w:tr>
@@ -6039,7 +6961,9 @@
     </w:tbl>
     <w:p>
       <w:pPr>
-        <w:ind w:left="2000"/>
+        <w:rPr>
+          <w:rFonts w:hint="eastAsia"/>
+        </w:rPr>
       </w:pPr>
     </w:p>
     <w:tbl>
@@ -6076,13 +7000,7 @@
           </w:tcPr>
           <w:p>
             <w:r>
-              <w:rPr>
-                <w:rFonts w:hint="eastAsia"/>
-              </w:rPr>
-              <w:t>1</w:t>
-            </w:r>
-            <w:r>
-              <w:t>.7</w:t>
+              <w:t>2.1</w:t>
             </w:r>
           </w:p>
         </w:tc>
@@ -6110,7 +7028,7 @@
           </w:tcPr>
           <w:p>
             <w:r>
-              <w:t>Parsed Data</w:t>
+              <w:t>Calculator Controller</w:t>
             </w:r>
           </w:p>
         </w:tc>
@@ -6138,7 +7056,7 @@
           </w:tcPr>
           <w:p>
             <w:r>
-              <w:t>Target Data List, Line Locations, Obstacle Distance</w:t>
+              <w:t>Sensor Data</w:t>
             </w:r>
           </w:p>
         </w:tc>
@@ -6166,7 +7084,7 @@
           </w:tcPr>
           <w:p>
             <w:r>
-              <w:t>Parsed Data</w:t>
+              <w:t>FOV State Data</w:t>
             </w:r>
           </w:p>
         </w:tc>
@@ -6193,35 +7111,85 @@
             <w:tcW w:w="4910" w:type="dxa"/>
           </w:tcPr>
           <w:p>
-            <w:r>
-              <w:rPr>
-                <w:rFonts w:hint="eastAsia"/>
-              </w:rPr>
-              <w:t>O</w:t>
-            </w:r>
-            <w:r>
-              <w:t xml:space="preserve">bstacle </w:t>
-            </w:r>
-            <w:r>
-              <w:rPr>
-                <w:rFonts w:hint="eastAsia"/>
-              </w:rPr>
-              <w:t xml:space="preserve">구조체로부터 거리 정보를 입력 받아 여러 단위 시간별 장애물 정보를 가진 </w:t>
-            </w:r>
-            <w:r>
-              <w:t xml:space="preserve">Obstacle </w:t>
-            </w:r>
-            <w:r>
-              <w:rPr>
-                <w:rFonts w:hint="eastAsia"/>
-              </w:rPr>
-              <w:t>구조로 변환한다.</w:t>
+            <w:pPr>
+              <w:rPr>
+                <w:rFonts w:hint="eastAsia"/>
+              </w:rPr>
+            </w:pPr>
+            <w:r>
+              <w:rPr>
+                <w:rFonts w:hint="eastAsia"/>
+              </w:rPr>
+              <w:t>S</w:t>
+            </w:r>
+            <w:r>
+              <w:t>ensor Data</w:t>
+            </w:r>
+            <w:r>
+              <w:rPr>
+                <w:rFonts w:hint="eastAsia"/>
+              </w:rPr>
+              <w:t>를 기반으로 물체 추적,</w:t>
+            </w:r>
+            <w:r>
+              <w:t xml:space="preserve"> </w:t>
+            </w:r>
+            <w:r>
+              <w:rPr>
+                <w:rFonts w:hint="eastAsia"/>
+              </w:rPr>
+              <w:t>라인 추적,</w:t>
+            </w:r>
+            <w:r>
+              <w:t xml:space="preserve"> </w:t>
+            </w:r>
+            <w:r>
+              <w:rPr>
+                <w:rFonts w:hint="eastAsia"/>
+              </w:rPr>
+              <w:t>위험 예방 알고리</w:t>
+            </w:r>
+            <w:r>
+              <w:rPr>
+                <w:rFonts w:hint="eastAsia"/>
+              </w:rPr>
+              <w:t>즘을 호출 여부에 대한 정보를 생산한다.</w:t>
+            </w:r>
+          </w:p>
+          <w:p>
+            <w:r>
+              <w:rPr>
+                <w:rFonts w:hint="eastAsia"/>
+              </w:rPr>
+              <w:t>해당 데이터 쌍들은 구조화되어 모터 데이터 계산,</w:t>
+            </w:r>
+            <w:r>
+              <w:t xml:space="preserve"> </w:t>
+            </w:r>
+            <w:r>
+              <w:rPr>
+                <w:rFonts w:hint="eastAsia"/>
+              </w:rPr>
+              <w:t xml:space="preserve">그리고 </w:t>
+            </w:r>
+            <w:r>
+              <w:t xml:space="preserve">Flag </w:t>
+            </w:r>
+            <w:r>
+              <w:rPr>
+                <w:rFonts w:hint="eastAsia"/>
+              </w:rPr>
+              <w:t>세팅에 이용된다.</w:t>
             </w:r>
           </w:p>
         </w:tc>
       </w:tr>
     </w:tbl>
-    <w:p/>
+    <w:p>
+      <w:pPr>
+        <w:ind w:left="2000"/>
+      </w:pPr>
+    </w:p>
     <w:tbl>
       <w:tblPr>
         <w:tblStyle w:val="a3"/>
@@ -6256,7 +7224,7 @@
           </w:tcPr>
           <w:p>
             <w:r>
-              <w:t>2.1</w:t>
+              <w:t>2.2</w:t>
             </w:r>
           </w:p>
         </w:tc>
@@ -6284,13 +7252,7 @@
           </w:tcPr>
           <w:p>
             <w:r>
-              <w:rPr>
-                <w:rFonts w:hint="eastAsia"/>
-              </w:rPr>
-              <w:t>M</w:t>
-            </w:r>
-            <w:r>
-              <w:t>ain Control</w:t>
+              <w:t>Motor Data Calculator</w:t>
             </w:r>
           </w:p>
         </w:tc>
@@ -6305,6 +7267,7 @@
               <w:rPr>
                 <w:rFonts w:hint="eastAsia"/>
               </w:rPr>
+              <w:lastRenderedPageBreak/>
               <w:t>I</w:t>
             </w:r>
             <w:r>
@@ -6318,7 +7281,13 @@
           </w:tcPr>
           <w:p>
             <w:r>
-              <w:t>Parsed Data</w:t>
+              <w:rPr>
+                <w:rFonts w:hint="eastAsia"/>
+              </w:rPr>
+              <w:t>F</w:t>
+            </w:r>
+            <w:r>
+              <w:t>OV State Data</w:t>
             </w:r>
           </w:p>
         </w:tc>
@@ -6349,10 +7318,7 @@
               <w:rPr>
                 <w:rFonts w:hint="eastAsia"/>
               </w:rPr>
-              <w:t>D</w:t>
-            </w:r>
-            <w:r>
-              <w:t>C Motor Control, Servo Motor Control</w:t>
+              <w:t>-</w:t>
             </w:r>
           </w:p>
         </w:tc>
@@ -6380,13 +7346,19 @@
           </w:tcPr>
           <w:p>
             <w:r>
-              <w:t>Parsed Data</w:t>
-            </w:r>
-            <w:r>
-              <w:rPr>
-                <w:rFonts w:hint="eastAsia"/>
-              </w:rPr>
-              <w:t>를 기반으로 물체 추적,</w:t>
+              <w:rPr>
+                <w:rFonts w:hint="eastAsia"/>
+              </w:rPr>
+              <w:t>F</w:t>
+            </w:r>
+            <w:r>
+              <w:t xml:space="preserve">OV </w:t>
+            </w:r>
+            <w:r>
+              <w:rPr>
+                <w:rFonts w:hint="eastAsia"/>
+              </w:rPr>
+              <w:t>정보를 기반으로 하여,</w:t>
             </w:r>
             <w:r>
               <w:t xml:space="preserve"> </w:t>
@@ -6395,7 +7367,7 @@
               <w:rPr>
                 <w:rFonts w:hint="eastAsia"/>
               </w:rPr>
-              <w:t>라인 추적,</w:t>
+              <w:t>위험 예방,</w:t>
             </w:r>
             <w:r>
               <w:t xml:space="preserve"> </w:t>
@@ -6404,7 +7376,7 @@
               <w:rPr>
                 <w:rFonts w:hint="eastAsia"/>
               </w:rPr>
-              <w:t>위험 예방 알고리즘에 적용하고,</w:t>
+              <w:t>물체 추적,</w:t>
             </w:r>
             <w:r>
               <w:t xml:space="preserve"> </w:t>
@@ -6413,7 +7385,46 @@
               <w:rPr>
                 <w:rFonts w:hint="eastAsia"/>
               </w:rPr>
-              <w:t>내부적으로 가중치를 계산해 가중치가</w:t>
+              <w:t>라인 추적 기능에 내장된 알고리즘을 호출해 각각 기능에 맞는 속력 값과 방향 값을 계산해낸다.</w:t>
+            </w:r>
+          </w:p>
+          <w:p>
+            <w:r>
+              <w:rPr>
+                <w:rFonts w:hint="eastAsia"/>
+              </w:rPr>
+              <w:t xml:space="preserve">각 </w:t>
+            </w:r>
+            <w:r>
+              <w:t>3</w:t>
+            </w:r>
+            <w:r>
+              <w:rPr>
+                <w:rFonts w:hint="eastAsia"/>
+              </w:rPr>
+              <w:t>쌍의 데이터는 속력 및 방향 리스트에 저장되어 이용된다.</w:t>
+            </w:r>
+          </w:p>
+          <w:p>
+            <w:pPr>
+              <w:rPr>
+                <w:rFonts w:hint="eastAsia"/>
+              </w:rPr>
+            </w:pPr>
+            <w:r>
+              <w:rPr>
+                <w:rFonts w:hint="eastAsia"/>
+              </w:rPr>
+              <w:t xml:space="preserve">또한 </w:t>
+            </w:r>
+            <w:r>
+              <w:t xml:space="preserve">Kalman Filter </w:t>
+            </w:r>
+            <w:r>
+              <w:rPr>
+                <w:rFonts w:hint="eastAsia"/>
+              </w:rPr>
+              <w:t>알고리즘을 적용하여 방향,</w:t>
             </w:r>
             <w:r>
               <w:t xml:space="preserve"> </w:t>
@@ -6422,24 +7433,7 @@
               <w:rPr>
                 <w:rFonts w:hint="eastAsia"/>
               </w:rPr>
-              <w:t>높은 우선순위를 가진 기능을 선택한다.</w:t>
-            </w:r>
-          </w:p>
-          <w:p>
-            <w:r>
-              <w:rPr>
-                <w:rFonts w:hint="eastAsia"/>
-              </w:rPr>
-              <w:t>가장 높은 우선순위를 가진 기능이 연산한 D</w:t>
-            </w:r>
-            <w:r>
-              <w:t xml:space="preserve">C </w:t>
-            </w:r>
-            <w:r>
-              <w:rPr>
-                <w:rFonts w:hint="eastAsia"/>
-              </w:rPr>
-              <w:t>모터의 속력,</w:t>
+              <w:t>속력,</w:t>
             </w:r>
             <w:r>
               <w:t xml:space="preserve"> </w:t>
@@ -6448,49 +7442,7 @@
               <w:rPr>
                 <w:rFonts w:hint="eastAsia"/>
               </w:rPr>
-              <w:t xml:space="preserve">방향 값을 </w:t>
-            </w:r>
-            <w:r>
-              <w:rPr>
-                <w:rFonts w:hint="eastAsia"/>
-              </w:rPr>
-              <w:t>출력하고</w:t>
-            </w:r>
-            <w:r>
-              <w:rPr>
-                <w:rFonts w:hint="eastAsia"/>
-              </w:rPr>
-              <w:t>,</w:t>
-            </w:r>
-            <w:r>
-              <w:t xml:space="preserve"> </w:t>
-            </w:r>
-            <w:r>
-              <w:rPr>
-                <w:rFonts w:hint="eastAsia"/>
-              </w:rPr>
-              <w:t xml:space="preserve">위험 예방 기능이 우선순위인 </w:t>
-            </w:r>
-            <w:r>
-              <w:rPr>
-                <w:rFonts w:hint="eastAsia"/>
-              </w:rPr>
-              <w:t xml:space="preserve">경우 </w:t>
-            </w:r>
-            <w:r>
-              <w:t>Servo Motor</w:t>
-            </w:r>
-            <w:r>
-              <w:rPr>
-                <w:rFonts w:hint="eastAsia"/>
-              </w:rPr>
-              <w:t>의 방향</w:t>
-            </w:r>
-            <w:r>
-              <w:rPr>
-                <w:rFonts w:hint="eastAsia"/>
-              </w:rPr>
-              <w:t xml:space="preserve"> 값을 출력한다.</w:t>
+              <w:t>거리 값을 보정한다.</w:t>
             </w:r>
           </w:p>
         </w:tc>
@@ -6535,7 +7487,7 @@
           </w:tcPr>
           <w:p>
             <w:r>
-              <w:t>2.2</w:t>
+              <w:t>2.3</w:t>
             </w:r>
           </w:p>
         </w:tc>
@@ -6563,13 +7515,7 @@
           </w:tcPr>
           <w:p>
             <w:r>
-              <w:rPr>
-                <w:rFonts w:hint="eastAsia"/>
-              </w:rPr>
-              <w:t>D</w:t>
-            </w:r>
-            <w:r>
-              <w:t>C Motor Control Interface</w:t>
+              <w:t>Flag Setter</w:t>
             </w:r>
           </w:p>
         </w:tc>
@@ -6584,7 +7530,6 @@
               <w:rPr>
                 <w:rFonts w:hint="eastAsia"/>
               </w:rPr>
-              <w:lastRenderedPageBreak/>
               <w:t>I</w:t>
             </w:r>
             <w:r>
@@ -6598,7 +7543,13 @@
           </w:tcPr>
           <w:p>
             <w:r>
-              <w:t>DC Motor Control</w:t>
+              <w:rPr>
+                <w:rFonts w:hint="eastAsia"/>
+              </w:rPr>
+              <w:t>F</w:t>
+            </w:r>
+            <w:r>
+              <w:t>OV State Data</w:t>
             </w:r>
           </w:p>
         </w:tc>
@@ -6626,7 +7577,7 @@
           </w:tcPr>
           <w:p>
             <w:r>
-              <w:t>Motor Vector</w:t>
+              <w:t>-</w:t>
             </w:r>
           </w:p>
         </w:tc>
@@ -6654,13 +7605,19 @@
           </w:tcPr>
           <w:p>
             <w:r>
-              <w:t>DC Motor</w:t>
-            </w:r>
-            <w:r>
-              <w:rPr>
-                <w:rFonts w:hint="eastAsia"/>
-              </w:rPr>
-              <w:t>의 방향,</w:t>
+              <w:rPr>
+                <w:rFonts w:hint="eastAsia"/>
+              </w:rPr>
+              <w:t>F</w:t>
+            </w:r>
+            <w:r>
+              <w:t xml:space="preserve">OV </w:t>
+            </w:r>
+            <w:r>
+              <w:rPr>
+                <w:rFonts w:hint="eastAsia"/>
+              </w:rPr>
+              <w:t>정보를 기반으로 하여,</w:t>
             </w:r>
             <w:r>
               <w:t xml:space="preserve"> </w:t>
@@ -6669,7 +7626,7 @@
               <w:rPr>
                 <w:rFonts w:hint="eastAsia"/>
               </w:rPr>
-              <w:t>속력 값을 입력 받아,</w:t>
+              <w:t>위험 예방,</w:t>
             </w:r>
             <w:r>
               <w:t xml:space="preserve"> </w:t>
@@ -6678,185 +7635,7 @@
               <w:rPr>
                 <w:rFonts w:hint="eastAsia"/>
               </w:rPr>
-              <w:t xml:space="preserve">해당 데이터를 </w:t>
-            </w:r>
-            <w:r>
-              <w:t xml:space="preserve">DC </w:t>
-            </w:r>
-            <w:r>
-              <w:rPr>
-                <w:rFonts w:hint="eastAsia"/>
-              </w:rPr>
-              <w:t>모터의 제어 알고리즘에 적용한다.</w:t>
-            </w:r>
-          </w:p>
-        </w:tc>
-      </w:tr>
-    </w:tbl>
-    <w:p>
-      <w:pPr>
-        <w:ind w:left="2000"/>
-      </w:pPr>
-    </w:p>
-    <w:tbl>
-      <w:tblPr>
-        <w:tblStyle w:val="a3"/>
-        <w:tblW w:w="0" w:type="auto"/>
-        <w:tblInd w:w="2000" w:type="dxa"/>
-        <w:tblLook w:val="04A0" w:firstRow="1" w:lastRow="0" w:firstColumn="1" w:lastColumn="0" w:noHBand="0" w:noVBand="1"/>
-      </w:tblPr>
-      <w:tblGrid>
-        <w:gridCol w:w="2106"/>
-        <w:gridCol w:w="4910"/>
-      </w:tblGrid>
-      <w:tr>
-        <w:tc>
-          <w:tcPr>
-            <w:tcW w:w="2106" w:type="dxa"/>
-          </w:tcPr>
-          <w:p>
-            <w:r>
-              <w:rPr>
-                <w:rFonts w:hint="eastAsia"/>
-              </w:rPr>
-              <w:t>R</w:t>
-            </w:r>
-            <w:r>
-              <w:t>eference No.</w:t>
-            </w:r>
-          </w:p>
-        </w:tc>
-        <w:tc>
-          <w:tcPr>
-            <w:tcW w:w="4910" w:type="dxa"/>
-          </w:tcPr>
-          <w:p>
-            <w:r>
-              <w:t>2.3</w:t>
-            </w:r>
-          </w:p>
-        </w:tc>
-      </w:tr>
-      <w:tr>
-        <w:tc>
-          <w:tcPr>
-            <w:tcW w:w="2106" w:type="dxa"/>
-          </w:tcPr>
-          <w:p>
-            <w:r>
-              <w:rPr>
-                <w:rFonts w:hint="eastAsia"/>
-              </w:rPr>
-              <w:t>N</w:t>
-            </w:r>
-            <w:r>
-              <w:t>ame</w:t>
-            </w:r>
-          </w:p>
-        </w:tc>
-        <w:tc>
-          <w:tcPr>
-            <w:tcW w:w="4910" w:type="dxa"/>
-          </w:tcPr>
-          <w:p>
-            <w:r>
-              <w:rPr>
-                <w:rFonts w:hint="eastAsia"/>
-              </w:rPr>
-              <w:t>S</w:t>
-            </w:r>
-            <w:r>
-              <w:t>ervo Motor Interface</w:t>
-            </w:r>
-          </w:p>
-        </w:tc>
-      </w:tr>
-      <w:tr>
-        <w:tc>
-          <w:tcPr>
-            <w:tcW w:w="2106" w:type="dxa"/>
-          </w:tcPr>
-          <w:p>
-            <w:r>
-              <w:rPr>
-                <w:rFonts w:hint="eastAsia"/>
-              </w:rPr>
-              <w:t>I</w:t>
-            </w:r>
-            <w:r>
-              <w:t>nput</w:t>
-            </w:r>
-          </w:p>
-        </w:tc>
-        <w:tc>
-          <w:tcPr>
-            <w:tcW w:w="4910" w:type="dxa"/>
-          </w:tcPr>
-          <w:p>
-            <w:r>
-              <w:t>Servo Motor Control</w:t>
-            </w:r>
-          </w:p>
-        </w:tc>
-      </w:tr>
-      <w:tr>
-        <w:tc>
-          <w:tcPr>
-            <w:tcW w:w="2106" w:type="dxa"/>
-          </w:tcPr>
-          <w:p>
-            <w:r>
-              <w:rPr>
-                <w:rFonts w:hint="eastAsia"/>
-              </w:rPr>
-              <w:t>O</w:t>
-            </w:r>
-            <w:r>
-              <w:t>utput</w:t>
-            </w:r>
-          </w:p>
-        </w:tc>
-        <w:tc>
-          <w:tcPr>
-            <w:tcW w:w="4910" w:type="dxa"/>
-          </w:tcPr>
-          <w:p>
-            <w:r>
-              <w:t>Direction</w:t>
-            </w:r>
-          </w:p>
-        </w:tc>
-      </w:tr>
-      <w:tr>
-        <w:tc>
-          <w:tcPr>
-            <w:tcW w:w="2106" w:type="dxa"/>
-          </w:tcPr>
-          <w:p>
-            <w:r>
-              <w:rPr>
-                <w:rFonts w:hint="eastAsia"/>
-              </w:rPr>
-              <w:t>P</w:t>
-            </w:r>
-            <w:r>
-              <w:t>rocess Description</w:t>
-            </w:r>
-          </w:p>
-        </w:tc>
-        <w:tc>
-          <w:tcPr>
-            <w:tcW w:w="4910" w:type="dxa"/>
-          </w:tcPr>
-          <w:p>
-            <w:r>
-              <w:t>Servo Motor</w:t>
-            </w:r>
-            <w:r>
-              <w:rPr>
-                <w:rFonts w:hint="eastAsia"/>
-              </w:rPr>
-              <w:t>의 방향 값을 입력 받아,</w:t>
+              <w:t>물체 추적,</w:t>
             </w:r>
             <w:r>
               <w:t xml:space="preserve"> </w:t>
@@ -6865,16 +7644,219 @@
               <w:rPr>
                 <w:rFonts w:hint="eastAsia"/>
               </w:rPr>
-              <w:t>해당 데이터를 S</w:t>
-            </w:r>
-            <w:r>
-              <w:t>ervo</w:t>
-            </w:r>
-            <w:r>
-              <w:rPr>
-                <w:rFonts w:hint="eastAsia"/>
-              </w:rPr>
-              <w:t xml:space="preserve"> 모터의 제어 알고리즘에 적용한다.</w:t>
+              <w:t xml:space="preserve">라인 추적 기능에 대한 가능 여부 </w:t>
+            </w:r>
+            <w:r>
+              <w:t>Flag</w:t>
+            </w:r>
+            <w:r>
+              <w:rPr>
+                <w:rFonts w:hint="eastAsia"/>
+              </w:rPr>
+              <w:t>를 세팅한다.</w:t>
+            </w:r>
+          </w:p>
+          <w:p/>
+          <w:p>
+            <w:r>
+              <w:rPr>
+                <w:rFonts w:hint="eastAsia"/>
+              </w:rPr>
+              <w:t xml:space="preserve">물체 추적 </w:t>
+            </w:r>
+            <w:r>
+              <w:t xml:space="preserve">Flag </w:t>
+            </w:r>
+            <w:r>
+              <w:t xml:space="preserve">: </w:t>
+            </w:r>
+            <w:r>
+              <w:t xml:space="preserve">FOV </w:t>
+            </w:r>
+            <w:r>
+              <w:rPr>
+                <w:rFonts w:hint="eastAsia"/>
+              </w:rPr>
+              <w:t>정보를 읽어 들여,</w:t>
+            </w:r>
+            <w:r>
+              <w:t xml:space="preserve"> </w:t>
+            </w:r>
+            <w:r>
+              <w:rPr>
+                <w:rFonts w:hint="eastAsia"/>
+              </w:rPr>
+              <w:t xml:space="preserve">전방 물체가 추적 대상이라는 것을 인지할 경우 </w:t>
+            </w:r>
+            <w:r>
+              <w:t xml:space="preserve">True, </w:t>
+            </w:r>
+            <w:r>
+              <w:rPr>
+                <w:rFonts w:hint="eastAsia"/>
+              </w:rPr>
+              <w:t xml:space="preserve">그렇지 않을 경우 </w:t>
+            </w:r>
+            <w:r>
+              <w:t>False</w:t>
+            </w:r>
+            <w:r>
+              <w:rPr>
+                <w:rFonts w:hint="eastAsia"/>
+              </w:rPr>
+              <w:t>로 세팅</w:t>
+            </w:r>
+          </w:p>
+          <w:p/>
+          <w:p>
+            <w:r>
+              <w:rPr>
+                <w:rFonts w:hint="eastAsia"/>
+              </w:rPr>
+              <w:t>라인</w:t>
+            </w:r>
+            <w:r>
+              <w:rPr>
+                <w:rFonts w:hint="eastAsia"/>
+              </w:rPr>
+              <w:t xml:space="preserve"> 추적 </w:t>
+            </w:r>
+            <w:r>
+              <w:t xml:space="preserve">Flag </w:t>
+            </w:r>
+            <w:r>
+              <w:t xml:space="preserve">: FOV </w:t>
+            </w:r>
+            <w:r>
+              <w:rPr>
+                <w:rFonts w:hint="eastAsia"/>
+              </w:rPr>
+              <w:t>정보를 읽어 들여,</w:t>
+            </w:r>
+            <w:r>
+              <w:t xml:space="preserve"> </w:t>
+            </w:r>
+            <w:r>
+              <w:rPr>
+                <w:rFonts w:hint="eastAsia"/>
+              </w:rPr>
+              <w:t xml:space="preserve">라인 정보가 </w:t>
+            </w:r>
+            <w:r>
+              <w:t>1</w:t>
+            </w:r>
+            <w:r>
+              <w:rPr>
+                <w:rFonts w:hint="eastAsia"/>
+              </w:rPr>
+              <w:t xml:space="preserve">개 이상 식별될 경우 </w:t>
+            </w:r>
+            <w:r>
+              <w:t>True</w:t>
+            </w:r>
+            <w:r>
+              <w:rPr>
+                <w:rFonts w:hint="eastAsia"/>
+              </w:rPr>
+              <w:t>로 세팅,</w:t>
+            </w:r>
+            <w:r>
+              <w:t xml:space="preserve"> </w:t>
+            </w:r>
+            <w:r>
+              <w:rPr>
+                <w:rFonts w:hint="eastAsia"/>
+              </w:rPr>
+              <w:t xml:space="preserve">그렇지 않을 경우 </w:t>
+            </w:r>
+            <w:r>
+              <w:t>False</w:t>
+            </w:r>
+            <w:r>
+              <w:rPr>
+                <w:rFonts w:hint="eastAsia"/>
+              </w:rPr>
+              <w:t>로 세팅</w:t>
+            </w:r>
+          </w:p>
+          <w:p/>
+          <w:p>
+            <w:pPr>
+              <w:rPr>
+                <w:rFonts w:hint="eastAsia"/>
+              </w:rPr>
+            </w:pPr>
+            <w:r>
+              <w:rPr>
+                <w:rFonts w:hint="eastAsia"/>
+              </w:rPr>
+              <w:t xml:space="preserve">위험 예방 </w:t>
+            </w:r>
+            <w:r>
+              <w:t xml:space="preserve">Flag : </w:t>
+            </w:r>
+            <w:r>
+              <w:rPr>
+                <w:rFonts w:hint="eastAsia"/>
+              </w:rPr>
+              <w:t xml:space="preserve">전방 물체의 종류와 상관없이 </w:t>
+            </w:r>
+            <w:r>
+              <w:t xml:space="preserve">FOV </w:t>
+            </w:r>
+            <w:r>
+              <w:rPr>
+                <w:rFonts w:hint="eastAsia"/>
+              </w:rPr>
+              <w:t xml:space="preserve">정보 상 거리 값이 </w:t>
+            </w:r>
+            <w:r>
+              <w:t>20</w:t>
+            </w:r>
+            <w:r>
+              <w:rPr>
+                <w:rFonts w:hint="eastAsia"/>
+              </w:rPr>
+              <w:t>c</w:t>
+            </w:r>
+            <w:r>
+              <w:t xml:space="preserve">m </w:t>
+            </w:r>
+            <w:r>
+              <w:rPr>
+                <w:rFonts w:hint="eastAsia"/>
+              </w:rPr>
+              <w:t xml:space="preserve">이내인 경우 </w:t>
+            </w:r>
+            <w:r>
+              <w:t>True</w:t>
+            </w:r>
+            <w:r>
+              <w:rPr>
+                <w:rFonts w:hint="eastAsia"/>
+              </w:rPr>
+              <w:t>로 세팅,</w:t>
+            </w:r>
+            <w:r>
+              <w:t xml:space="preserve"> </w:t>
+            </w:r>
+            <w:r>
+              <w:rPr>
+                <w:rFonts w:hint="eastAsia"/>
+              </w:rPr>
+              <w:t xml:space="preserve">그렇지 않을 경우 </w:t>
+            </w:r>
+            <w:r>
+              <w:t>False</w:t>
+            </w:r>
+            <w:r>
+              <w:rPr>
+                <w:rFonts w:hint="eastAsia"/>
+              </w:rPr>
+              <w:t>로 세팅</w:t>
+            </w:r>
+            <w:r>
+              <w:t xml:space="preserve"> </w:t>
             </w:r>
           </w:p>
         </w:tc>
@@ -6979,6 +7961,7 @@
               <w:rPr>
                 <w:rFonts w:hint="eastAsia"/>
               </w:rPr>
+              <w:lastRenderedPageBreak/>
               <w:t>C</w:t>
             </w:r>
             <w:r>
@@ -7407,54 +8390,98 @@
             <w:tcW w:w="3402" w:type="dxa"/>
           </w:tcPr>
           <w:p>
-            <w:r>
-              <w:t>fov_left(uint16) : fov</w:t>
-            </w:r>
-            <w:r>
-              <w:rPr>
-                <w:rFonts w:hint="eastAsia"/>
-              </w:rPr>
-              <w:t xml:space="preserve">상 좌측 </w:t>
-            </w:r>
-            <w:r>
-              <w:rPr>
-                <w:rFonts w:hint="eastAsia"/>
-              </w:rPr>
-              <w:t>센서가 받아들인 거리 데이터</w:t>
-            </w:r>
-          </w:p>
-          <w:p>
-            <w:r>
-              <w:rPr>
-                <w:rFonts w:hint="eastAsia"/>
-              </w:rPr>
-              <w:t>f</w:t>
-            </w:r>
-            <w:r>
-              <w:t>ov_center(uint16) : fov</w:t>
-            </w:r>
-            <w:r>
-              <w:rPr>
-                <w:rFonts w:hint="eastAsia"/>
-              </w:rPr>
-              <w:t>상 중앙 센서가 받아들인 거리 데이터</w:t>
-            </w:r>
-          </w:p>
-          <w:p>
-            <w:r>
-              <w:rPr>
-                <w:rFonts w:hint="eastAsia"/>
-              </w:rPr>
-              <w:t>f</w:t>
-            </w:r>
-            <w:r>
-              <w:t>ov_right(uint16) : fov</w:t>
-            </w:r>
-            <w:r>
-              <w:rPr>
-                <w:rFonts w:hint="eastAsia"/>
-              </w:rPr>
-              <w:t>상 우측 센서가 받아들인 거리 데이터</w:t>
+            <w:pPr>
+              <w:rPr>
+                <w:rFonts w:hint="eastAsia"/>
+              </w:rPr>
+            </w:pPr>
+            <w:r>
+              <w:rPr>
+                <w:rFonts w:hint="eastAsia"/>
+              </w:rPr>
+              <w:t>l</w:t>
+            </w:r>
+            <w:r>
+              <w:t>ine</w:t>
+            </w:r>
+            <w:r>
+              <w:t>_left(</w:t>
+            </w:r>
+            <w:r>
+              <w:t>short</w:t>
+            </w:r>
+            <w:r>
+              <w:t xml:space="preserve">) : </w:t>
+            </w:r>
+            <w:r>
+              <w:rPr>
+                <w:rFonts w:hint="eastAsia"/>
+              </w:rPr>
+              <w:t xml:space="preserve">좌측 </w:t>
+            </w:r>
+            <w:r>
+              <w:rPr>
+                <w:rFonts w:hint="eastAsia"/>
+              </w:rPr>
+              <w:t xml:space="preserve">센서가 받아들인 </w:t>
+            </w:r>
+            <w:r>
+              <w:rPr>
+                <w:rFonts w:hint="eastAsia"/>
+              </w:rPr>
+              <w:t>라인 존재 여부 데이터</w:t>
+            </w:r>
+          </w:p>
+          <w:p>
+            <w:r>
+              <w:t>line</w:t>
+            </w:r>
+            <w:r>
+              <w:t>_center(</w:t>
+            </w:r>
+            <w:r>
+              <w:t>short</w:t>
+            </w:r>
+            <w:r>
+              <w:t>) :</w:t>
+            </w:r>
+            <w:r>
+              <w:rPr>
+                <w:rFonts w:hint="eastAsia"/>
+              </w:rPr>
+              <w:t xml:space="preserve"> 중앙 센서가 받아들인 </w:t>
+            </w:r>
+            <w:r>
+              <w:rPr>
+                <w:rFonts w:hint="eastAsia"/>
+              </w:rPr>
+              <w:t>라인 존재 여부 데이터</w:t>
+            </w:r>
+          </w:p>
+          <w:p>
+            <w:r>
+              <w:t>line</w:t>
+            </w:r>
+            <w:r>
+              <w:t>_right(</w:t>
+            </w:r>
+            <w:r>
+              <w:t>short</w:t>
+            </w:r>
+            <w:r>
+              <w:t xml:space="preserve">) : </w:t>
+            </w:r>
+            <w:r>
+              <w:rPr>
+                <w:rFonts w:hint="eastAsia"/>
+              </w:rPr>
+              <w:t>우측</w:t>
+            </w:r>
+            <w:r>
+              <w:rPr>
+                <w:rFonts w:hint="eastAsia"/>
+              </w:rPr>
+              <w:t xml:space="preserve"> 센서가 받아들인 라인 존재 여부 데이터</w:t>
             </w:r>
           </w:p>
         </w:tc>
@@ -7480,6 +8507,7 @@
               <w:rPr>
                 <w:rFonts w:hint="eastAsia"/>
               </w:rPr>
+              <w:lastRenderedPageBreak/>
               <w:t>O</w:t>
             </w:r>
             <w:r>
@@ -7492,38 +8520,31 @@
             <w:tcW w:w="3402" w:type="dxa"/>
           </w:tcPr>
           <w:p>
-            <w:r>
-              <w:rPr>
-                <w:rFonts w:hint="eastAsia"/>
-              </w:rPr>
-              <w:t>단위 시간(</w:t>
-            </w:r>
-            <w:r>
-              <w:t>0</w:t>
-            </w:r>
-            <w:r>
-              <w:rPr>
-                <w:rFonts w:hint="eastAsia"/>
-              </w:rPr>
-              <w:t>.</w:t>
-            </w:r>
-            <w:r>
-              <w:t>02per sec, TBD)</w:t>
-            </w:r>
-            <w:r>
-              <w:rPr>
-                <w:rFonts w:hint="eastAsia"/>
-              </w:rPr>
-              <w:t xml:space="preserve"> 별 초음파 센서가 입력 받은 </w:t>
-            </w:r>
-            <w:r>
-              <w:t>5</w:t>
-            </w:r>
-            <w:r>
-              <w:rPr>
-                <w:rFonts w:hint="eastAsia"/>
-              </w:rPr>
-              <w:t>개의 거리 정보와 정보 번호의 쌍</w:t>
+            <w:pPr>
+              <w:rPr>
+                <w:rFonts w:hint="eastAsia"/>
+              </w:rPr>
+            </w:pPr>
+            <w:r>
+              <w:rPr>
+                <w:rFonts w:hint="eastAsia"/>
+              </w:rPr>
+              <w:t>초음파 센서로부터 입력 받은 거리 값의 리스트.</w:t>
+            </w:r>
+            <w:r>
+              <w:t xml:space="preserve"> 10</w:t>
+            </w:r>
+            <w:r>
+              <w:rPr>
+                <w:rFonts w:hint="eastAsia"/>
+              </w:rPr>
+              <w:t>개의 거리 정보</w:t>
+            </w:r>
+            <w:r>
+              <w:rPr>
+                <w:rFonts w:hint="eastAsia"/>
+              </w:rPr>
+              <w:t>가 누적되어 선형 큐의 형태로 갱신된다.</w:t>
             </w:r>
           </w:p>
         </w:tc>
@@ -7619,13 +8640,10 @@
           </w:tcPr>
           <w:p>
             <w:r>
-              <w:rPr>
-                <w:rFonts w:hint="eastAsia"/>
-              </w:rPr>
-              <w:t>P</w:t>
-            </w:r>
-            <w:r>
-              <w:t>arsed Data</w:t>
+              <w:t>Sensor</w:t>
+            </w:r>
+            <w:r>
+              <w:t xml:space="preserve"> Data</w:t>
             </w:r>
           </w:p>
         </w:tc>
@@ -7638,7 +8656,7 @@
               <w:rPr>
                 <w:rFonts w:hint="eastAsia"/>
               </w:rPr>
-              <w:t>파싱된 T</w:t>
+              <w:t>T</w:t>
             </w:r>
             <w:r>
               <w:t>arget Object, Lines, Obstacle</w:t>
@@ -7665,6 +8683,271 @@
             <w:r>
               <w:t>tructure</w:t>
             </w:r>
+          </w:p>
+        </w:tc>
+      </w:tr>
+      <w:tr>
+        <w:trPr>
+          <w:trHeight w:val="1208"/>
+        </w:trPr>
+        <w:tc>
+          <w:tcPr>
+            <w:tcW w:w="1964" w:type="dxa"/>
+            <w:vMerge w:val="restart"/>
+          </w:tcPr>
+          <w:p>
+            <w:r>
+              <w:rPr>
+                <w:rFonts w:hint="eastAsia"/>
+              </w:rPr>
+              <w:t>F</w:t>
+            </w:r>
+            <w:r>
+              <w:t>OV State Data</w:t>
+            </w:r>
+          </w:p>
+        </w:tc>
+        <w:tc>
+          <w:tcPr>
+            <w:tcW w:w="3402" w:type="dxa"/>
+          </w:tcPr>
+          <w:p>
+            <w:pPr>
+              <w:rPr>
+                <w:rFonts w:hint="eastAsia"/>
+              </w:rPr>
+            </w:pPr>
+            <w:r>
+              <w:rPr>
+                <w:rFonts w:hint="eastAsia"/>
+              </w:rPr>
+              <w:t>S</w:t>
+            </w:r>
+            <w:r>
+              <w:t>ensor Data</w:t>
+            </w:r>
+            <w:r>
+              <w:rPr>
+                <w:rFonts w:hint="eastAsia"/>
+              </w:rPr>
+              <w:t>를 기반으로 물체 추적,</w:t>
+            </w:r>
+            <w:r>
+              <w:t xml:space="preserve"> </w:t>
+            </w:r>
+            <w:r>
+              <w:rPr>
+                <w:rFonts w:hint="eastAsia"/>
+              </w:rPr>
+              <w:t>라인 추적,</w:t>
+            </w:r>
+            <w:r>
+              <w:t xml:space="preserve"> </w:t>
+            </w:r>
+            <w:r>
+              <w:rPr>
+                <w:rFonts w:hint="eastAsia"/>
+              </w:rPr>
+              <w:t>위험 예방 알고리즘</w:t>
+            </w:r>
+            <w:r>
+              <w:rPr>
+                <w:rFonts w:hint="eastAsia"/>
+              </w:rPr>
+              <w:t xml:space="preserve">에 적용시킬 </w:t>
+            </w:r>
+            <w:r>
+              <w:t>3</w:t>
+            </w:r>
+            <w:r>
+              <w:rPr>
+                <w:rFonts w:hint="eastAsia"/>
+              </w:rPr>
+              <w:t>쌍의 구조화된 데이터로,</w:t>
+            </w:r>
+            <w:r>
+              <w:t xml:space="preserve"> </w:t>
+            </w:r>
+            <w:r>
+              <w:rPr>
+                <w:rFonts w:hint="eastAsia"/>
+              </w:rPr>
+              <w:t xml:space="preserve">아래의 정보를 </w:t>
+            </w:r>
+            <w:r>
+              <w:t>3</w:t>
+            </w:r>
+            <w:r>
+              <w:rPr>
+                <w:rFonts w:hint="eastAsia"/>
+              </w:rPr>
+              <w:t>쌍 포함한다.</w:t>
+            </w:r>
+          </w:p>
+          <w:p>
+            <w:pPr>
+              <w:rPr>
+                <w:rFonts w:hint="eastAsia"/>
+              </w:rPr>
+            </w:pPr>
+          </w:p>
+        </w:tc>
+        <w:tc>
+          <w:tcPr>
+            <w:tcW w:w="1650" w:type="dxa"/>
+            <w:vMerge w:val="restart"/>
+          </w:tcPr>
+          <w:p>
+            <w:r>
+              <w:rPr>
+                <w:rFonts w:hint="eastAsia"/>
+              </w:rPr>
+              <w:t>S</w:t>
+            </w:r>
+            <w:r>
+              <w:t>tructure</w:t>
+            </w:r>
+          </w:p>
+        </w:tc>
+      </w:tr>
+      <w:tr>
+        <w:trPr>
+          <w:trHeight w:val="1207"/>
+        </w:trPr>
+        <w:tc>
+          <w:tcPr>
+            <w:tcW w:w="1964" w:type="dxa"/>
+            <w:vMerge/>
+          </w:tcPr>
+          <w:p>
+            <w:pPr>
+              <w:rPr>
+                <w:rFonts w:hint="eastAsia"/>
+              </w:rPr>
+            </w:pPr>
+          </w:p>
+        </w:tc>
+        <w:tc>
+          <w:tcPr>
+            <w:tcW w:w="3402" w:type="dxa"/>
+          </w:tcPr>
+          <w:p>
+            <w:r>
+              <w:t xml:space="preserve">pos_x(uint16) : </w:t>
+            </w:r>
+            <w:r>
+              <w:rPr>
+                <w:rFonts w:hint="eastAsia"/>
+              </w:rPr>
+              <w:t xml:space="preserve">카메라 모듈이 인식한 물체의 </w:t>
+            </w:r>
+            <w:r>
+              <w:t>x</w:t>
+            </w:r>
+            <w:r>
+              <w:rPr>
+                <w:rFonts w:hint="eastAsia"/>
+              </w:rPr>
+              <w:t>좌표</w:t>
+            </w:r>
+          </w:p>
+          <w:p>
+            <w:r>
+              <w:rPr>
+                <w:rFonts w:hint="eastAsia"/>
+              </w:rPr>
+              <w:t>p</w:t>
+            </w:r>
+            <w:r>
+              <w:t xml:space="preserve">os_y(uint16) : </w:t>
+            </w:r>
+            <w:r>
+              <w:rPr>
+                <w:rFonts w:hint="eastAsia"/>
+              </w:rPr>
+              <w:t xml:space="preserve">카메라 모듈이 인식한 물체의 </w:t>
+            </w:r>
+            <w:r>
+              <w:t>y</w:t>
+            </w:r>
+            <w:r>
+              <w:rPr>
+                <w:rFonts w:hint="eastAsia"/>
+              </w:rPr>
+              <w:t>좌표</w:t>
+            </w:r>
+          </w:p>
+          <w:p>
+            <w:r>
+              <w:rPr>
+                <w:rFonts w:hint="eastAsia"/>
+              </w:rPr>
+              <w:t>w</w:t>
+            </w:r>
+            <w:r>
+              <w:t xml:space="preserve">idth(uint16) : </w:t>
+            </w:r>
+            <w:r>
+              <w:rPr>
+                <w:rFonts w:hint="eastAsia"/>
+              </w:rPr>
+              <w:t xml:space="preserve">카메라 모듈이 인식한 물체의 너비 </w:t>
+            </w:r>
+          </w:p>
+          <w:p>
+            <w:r>
+              <w:rPr>
+                <w:rFonts w:hint="eastAsia"/>
+              </w:rPr>
+              <w:t>h</w:t>
+            </w:r>
+            <w:r>
+              <w:t xml:space="preserve">eight(uint16) : </w:t>
+            </w:r>
+            <w:r>
+              <w:rPr>
+                <w:rFonts w:hint="eastAsia"/>
+              </w:rPr>
+              <w:t>카메라 모듈이 인식한 물체의 높이</w:t>
+            </w:r>
+          </w:p>
+          <w:p>
+            <w:pPr>
+              <w:rPr>
+                <w:rFonts w:hint="eastAsia"/>
+              </w:rPr>
+            </w:pPr>
+            <w:r>
+              <w:rPr>
+                <w:rFonts w:hint="eastAsia"/>
+              </w:rPr>
+              <w:t>d</w:t>
+            </w:r>
+            <w:r>
+              <w:t>istance(uint16)</w:t>
+            </w:r>
+            <w:r>
+              <w:t xml:space="preserve"> : </w:t>
+            </w:r>
+            <w:r>
+              <w:rPr>
+                <w:rFonts w:hint="eastAsia"/>
+              </w:rPr>
+              <w:t>초음파 센서가 카</w:t>
+            </w:r>
+          </w:p>
+        </w:tc>
+        <w:tc>
+          <w:tcPr>
+            <w:tcW w:w="1650" w:type="dxa"/>
+            <w:vMerge/>
+          </w:tcPr>
+          <w:p>
+            <w:pPr>
+              <w:rPr>
+                <w:rFonts w:hint="eastAsia"/>
+              </w:rPr>
+            </w:pPr>
           </w:p>
         </w:tc>
       </w:tr>
@@ -7678,87 +8961,7 @@
           </w:tcPr>
           <w:p>
             <w:r>
-              <w:rPr>
-                <w:rFonts w:hint="eastAsia"/>
-              </w:rPr>
-              <w:t>D</w:t>
-            </w:r>
-            <w:r>
-              <w:t>C Motor Control</w:t>
-            </w:r>
-          </w:p>
-        </w:tc>
-        <w:tc>
-          <w:tcPr>
-            <w:tcW w:w="3402" w:type="dxa"/>
-          </w:tcPr>
-          <w:p>
-            <w:r>
-              <w:rPr>
-                <w:rFonts w:hint="eastAsia"/>
-              </w:rPr>
-              <w:t xml:space="preserve">우선순위가 가장 높게 측정된 기능이 연산한 </w:t>
-            </w:r>
-            <w:r>
-              <w:t xml:space="preserve">DC </w:t>
-            </w:r>
-            <w:r>
-              <w:rPr>
-                <w:rFonts w:hint="eastAsia"/>
-              </w:rPr>
-              <w:t>모터의 속력,</w:t>
-            </w:r>
-            <w:r>
-              <w:t xml:space="preserve"> </w:t>
-            </w:r>
-            <w:r>
-              <w:rPr>
-                <w:rFonts w:hint="eastAsia"/>
-              </w:rPr>
-              <w:t>방향 값</w:t>
-            </w:r>
-          </w:p>
-        </w:tc>
-        <w:tc>
-          <w:tcPr>
-            <w:tcW w:w="1650" w:type="dxa"/>
-          </w:tcPr>
-          <w:p>
-            <w:r>
-              <w:rPr>
-                <w:rFonts w:hint="eastAsia"/>
-              </w:rPr>
-              <w:t>S</w:t>
-            </w:r>
-            <w:r>
-              <w:t>tructure</w:t>
-            </w:r>
-          </w:p>
-        </w:tc>
-      </w:tr>
-      <w:tr>
-        <w:trPr>
-          <w:trHeight w:val="508"/>
-        </w:trPr>
-        <w:tc>
-          <w:tcPr>
-            <w:tcW w:w="1964" w:type="dxa"/>
-          </w:tcPr>
-          <w:p>
-            <w:r>
-              <w:rPr>
-                <w:rFonts w:hint="eastAsia"/>
-              </w:rPr>
-              <w:lastRenderedPageBreak/>
-              <w:t>S</w:t>
-            </w:r>
-            <w:r>
-              <w:t xml:space="preserve">ervo </w:t>
-            </w:r>
-          </w:p>
-          <w:p>
-            <w:r>
-              <w:t>Motor Control</w:t>
+              <w:t>Speed &amp; Direction List</w:t>
             </w:r>
           </w:p>
         </w:tc>
@@ -7812,13 +9015,7 @@
           </w:tcPr>
           <w:p>
             <w:r>
-              <w:rPr>
-                <w:rFonts w:hint="eastAsia"/>
-              </w:rPr>
-              <w:t>M</w:t>
-            </w:r>
-            <w:r>
-              <w:t>otor Vector</w:t>
+              <w:t>Flag List</w:t>
             </w:r>
           </w:p>
         </w:tc>
@@ -7927,67 +9124,6 @@
             <w:vMerge/>
           </w:tcPr>
           <w:p/>
-        </w:tc>
-      </w:tr>
-      <w:tr>
-        <w:trPr>
-          <w:trHeight w:val="345"/>
-        </w:trPr>
-        <w:tc>
-          <w:tcPr>
-            <w:tcW w:w="1964" w:type="dxa"/>
-            <w:vMerge w:val="restart"/>
-          </w:tcPr>
-          <w:p>
-            <w:r>
-              <w:rPr>
-                <w:rFonts w:hint="eastAsia"/>
-              </w:rPr>
-              <w:t>D</w:t>
-            </w:r>
-            <w:r>
-              <w:t>irection</w:t>
-            </w:r>
-          </w:p>
-        </w:tc>
-        <w:tc>
-          <w:tcPr>
-            <w:tcW w:w="3402" w:type="dxa"/>
-          </w:tcPr>
-          <w:p>
-            <w:r>
-              <w:rPr>
-                <w:rFonts w:hint="eastAsia"/>
-              </w:rPr>
-              <w:t>S</w:t>
-            </w:r>
-            <w:r>
-              <w:t xml:space="preserve">ervo </w:t>
-            </w:r>
-            <w:r>
-              <w:rPr>
-                <w:rFonts w:hint="eastAsia"/>
-              </w:rPr>
-              <w:t>모터에 최종적으로 적용할 방향 값</w:t>
-            </w:r>
-          </w:p>
-        </w:tc>
-        <w:tc>
-          <w:tcPr>
-            <w:tcW w:w="1650" w:type="dxa"/>
-            <w:vMerge w:val="restart"/>
-          </w:tcPr>
-          <w:p>
-            <w:r>
-              <w:rPr>
-                <w:rFonts w:hint="eastAsia"/>
-              </w:rPr>
-              <w:t>F</w:t>
-            </w:r>
-            <w:r>
-              <w:t>loat</w:t>
-            </w:r>
-          </w:p>
         </w:tc>
       </w:tr>
       <w:tr>
@@ -8278,7 +9414,6 @@
               <w:rPr>
                 <w:rFonts w:hint="eastAsia"/>
               </w:rPr>
-              <w:lastRenderedPageBreak/>
               <w:t>P</w:t>
             </w:r>
             <w:r>
@@ -8455,6 +9590,7 @@
               <w:rPr>
                 <w:rFonts w:hint="eastAsia"/>
               </w:rPr>
+              <w:lastRenderedPageBreak/>
               <w:t>I</w:t>
             </w:r>
             <w:r>
@@ -8821,7 +9957,6 @@
         <w:rPr>
           <w:noProof/>
         </w:rPr>
-        <w:lastRenderedPageBreak/>
         <w:drawing>
           <wp:anchor distT="0" distB="0" distL="114300" distR="114300" simplePos="0" relativeHeight="251661312" behindDoc="1" locked="0" layoutInCell="1" allowOverlap="1" wp14:anchorId="4BFB4FB2" wp14:editId="5AF35A79">
             <wp:simplePos x="0" y="0"/>
@@ -8913,6 +10048,7 @@
         <w:ind w:leftChars="0"/>
       </w:pPr>
       <w:r>
+        <w:lastRenderedPageBreak/>
         <w:t>Overall DFD</w:t>
       </w:r>
       <w:r>

</xml_diff>